<commit_message>
Criando o projeto Vue users - instalando o Bulma e o Axios no projeto Vue
</commit_message>
<xml_diff>
--- a/instruções/SISTEMA DE GESTÃO DE USUÁRIOS  COM FRONTEND VUEJS.docx
+++ b/instruções/SISTEMA DE GESTÃO DE USUÁRIOS  COM FRONTEND VUEJS.docx
@@ -45,6 +45,899 @@
           <w:szCs w:val="24"/>
         </w:rPr>
       </w:pPr>
+      <w:r>
+        <w:rPr>
+          <w:sz w:val="24"/>
+          <w:szCs w:val="24"/>
+        </w:rPr>
+        <w:t>Copie a pasta API_RES_USUARIOS do projeto anterior para dentro da pasta deste novo projeto</w:t>
+      </w:r>
+    </w:p>
+    <w:p>
+      <w:pPr>
+        <w:pStyle w:val="PargrafodaLista"/>
+        <w:numPr>
+          <w:ilvl w:val="0"/>
+          <w:numId w:val="8"/>
+        </w:numPr>
+        <w:jc w:val="both"/>
+        <w:rPr>
+          <w:sz w:val="24"/>
+          <w:szCs w:val="24"/>
+        </w:rPr>
+      </w:pPr>
+      <w:r>
+        <w:rPr>
+          <w:sz w:val="24"/>
+          <w:szCs w:val="24"/>
+        </w:rPr>
+        <w:t xml:space="preserve">Vamos primeiramente criar um projeto </w:t>
+      </w:r>
+      <w:proofErr w:type="spellStart"/>
+      <w:r>
+        <w:rPr>
+          <w:sz w:val="24"/>
+          <w:szCs w:val="24"/>
+        </w:rPr>
+        <w:t>Vue</w:t>
+      </w:r>
+      <w:proofErr w:type="spellEnd"/>
+      <w:r>
+        <w:rPr>
+          <w:sz w:val="24"/>
+          <w:szCs w:val="24"/>
+        </w:rPr>
+        <w:t xml:space="preserve"> novo chamado </w:t>
+      </w:r>
+      <w:proofErr w:type="spellStart"/>
+      <w:proofErr w:type="gramStart"/>
+      <w:r>
+        <w:rPr>
+          <w:sz w:val="24"/>
+          <w:szCs w:val="24"/>
+        </w:rPr>
+        <w:t>usuer</w:t>
+      </w:r>
+      <w:proofErr w:type="spellEnd"/>
+      <w:r>
+        <w:rPr>
+          <w:sz w:val="24"/>
+          <w:szCs w:val="24"/>
+        </w:rPr>
+        <w:t xml:space="preserve"> </w:t>
+      </w:r>
+      <w:r>
+        <w:rPr>
+          <w:sz w:val="24"/>
+          <w:szCs w:val="24"/>
+        </w:rPr>
+        <w:t xml:space="preserve"> com</w:t>
+      </w:r>
+      <w:proofErr w:type="gramEnd"/>
+      <w:r>
+        <w:rPr>
+          <w:sz w:val="24"/>
+          <w:szCs w:val="24"/>
+        </w:rPr>
+        <w:t xml:space="preserve"> o </w:t>
+      </w:r>
+      <w:proofErr w:type="spellStart"/>
+      <w:r>
+        <w:rPr>
+          <w:sz w:val="24"/>
+          <w:szCs w:val="24"/>
+        </w:rPr>
+        <w:t>router</w:t>
+      </w:r>
+      <w:proofErr w:type="spellEnd"/>
+      <w:r>
+        <w:rPr>
+          <w:sz w:val="24"/>
+          <w:szCs w:val="24"/>
+        </w:rPr>
+        <w:t xml:space="preserve"> </w:t>
+      </w:r>
+      <w:r>
+        <w:rPr>
+          <w:sz w:val="24"/>
+          <w:szCs w:val="24"/>
+        </w:rPr>
+        <w:t>digite:</w:t>
+      </w:r>
+    </w:p>
+    <w:p>
+      <w:pPr>
+        <w:pStyle w:val="PargrafodaLista"/>
+        <w:numPr>
+          <w:ilvl w:val="0"/>
+          <w:numId w:val="8"/>
+        </w:numPr>
+        <w:jc w:val="both"/>
+        <w:rPr>
+          <w:sz w:val="24"/>
+          <w:szCs w:val="24"/>
+        </w:rPr>
+      </w:pPr>
+      <w:proofErr w:type="spellStart"/>
+      <w:r>
+        <w:rPr>
+          <w:sz w:val="24"/>
+          <w:szCs w:val="24"/>
+        </w:rPr>
+        <w:t>V</w:t>
+      </w:r>
+      <w:r>
+        <w:rPr>
+          <w:sz w:val="24"/>
+          <w:szCs w:val="24"/>
+        </w:rPr>
+        <w:t>ue</w:t>
+      </w:r>
+      <w:proofErr w:type="spellEnd"/>
+      <w:r>
+        <w:rPr>
+          <w:sz w:val="24"/>
+          <w:szCs w:val="24"/>
+        </w:rPr>
+        <w:t xml:space="preserve"> </w:t>
+      </w:r>
+      <w:proofErr w:type="spellStart"/>
+      <w:r>
+        <w:rPr>
+          <w:sz w:val="24"/>
+          <w:szCs w:val="24"/>
+        </w:rPr>
+        <w:t>create</w:t>
+      </w:r>
+      <w:proofErr w:type="spellEnd"/>
+      <w:r>
+        <w:rPr>
+          <w:sz w:val="24"/>
+          <w:szCs w:val="24"/>
+        </w:rPr>
+        <w:t xml:space="preserve"> </w:t>
+      </w:r>
+      <w:proofErr w:type="spellStart"/>
+      <w:r>
+        <w:rPr>
+          <w:sz w:val="24"/>
+          <w:szCs w:val="24"/>
+        </w:rPr>
+        <w:t>users</w:t>
+      </w:r>
+      <w:proofErr w:type="spellEnd"/>
+      <w:r>
+        <w:rPr>
+          <w:sz w:val="24"/>
+          <w:szCs w:val="24"/>
+        </w:rPr>
+        <w:t>.</w:t>
+      </w:r>
+    </w:p>
+    <w:p>
+      <w:pPr>
+        <w:pStyle w:val="PargrafodaLista"/>
+        <w:numPr>
+          <w:ilvl w:val="0"/>
+          <w:numId w:val="8"/>
+        </w:numPr>
+        <w:jc w:val="both"/>
+        <w:rPr>
+          <w:sz w:val="24"/>
+          <w:szCs w:val="24"/>
+        </w:rPr>
+      </w:pPr>
+      <w:r>
+        <w:rPr>
+          <w:sz w:val="24"/>
+          <w:szCs w:val="24"/>
+        </w:rPr>
+        <w:t xml:space="preserve">Mantenha o servidor rodando na pasta da </w:t>
+      </w:r>
+      <w:proofErr w:type="spellStart"/>
+      <w:r>
+        <w:rPr>
+          <w:sz w:val="24"/>
+          <w:szCs w:val="24"/>
+        </w:rPr>
+        <w:t>api</w:t>
+      </w:r>
+      <w:proofErr w:type="spellEnd"/>
+      <w:r>
+        <w:rPr>
+          <w:sz w:val="24"/>
+          <w:szCs w:val="24"/>
+        </w:rPr>
+        <w:t>.</w:t>
+      </w:r>
+    </w:p>
+    <w:p>
+      <w:pPr>
+        <w:pStyle w:val="PargrafodaLista"/>
+        <w:numPr>
+          <w:ilvl w:val="0"/>
+          <w:numId w:val="8"/>
+        </w:numPr>
+        <w:jc w:val="both"/>
+        <w:rPr>
+          <w:sz w:val="24"/>
+          <w:szCs w:val="24"/>
+        </w:rPr>
+      </w:pPr>
+      <w:r>
+        <w:rPr>
+          <w:sz w:val="24"/>
+          <w:szCs w:val="24"/>
+        </w:rPr>
+        <w:t xml:space="preserve">Abra outro terminal e instale o </w:t>
+      </w:r>
+      <w:proofErr w:type="spellStart"/>
+      <w:r>
+        <w:rPr>
+          <w:sz w:val="24"/>
+          <w:szCs w:val="24"/>
+        </w:rPr>
+        <w:t>Bulma</w:t>
+      </w:r>
+      <w:proofErr w:type="spellEnd"/>
+      <w:r>
+        <w:rPr>
+          <w:sz w:val="24"/>
+          <w:szCs w:val="24"/>
+        </w:rPr>
+        <w:t xml:space="preserve"> como framework </w:t>
+      </w:r>
+      <w:proofErr w:type="spellStart"/>
+      <w:r>
+        <w:rPr>
+          <w:sz w:val="24"/>
+          <w:szCs w:val="24"/>
+        </w:rPr>
+        <w:t>css</w:t>
+      </w:r>
+      <w:proofErr w:type="spellEnd"/>
+      <w:r>
+        <w:rPr>
+          <w:sz w:val="24"/>
+          <w:szCs w:val="24"/>
+        </w:rPr>
+        <w:t xml:space="preserve"> na pasta </w:t>
+      </w:r>
+      <w:proofErr w:type="spellStart"/>
+      <w:r>
+        <w:rPr>
+          <w:sz w:val="24"/>
+          <w:szCs w:val="24"/>
+        </w:rPr>
+        <w:t>users</w:t>
+      </w:r>
+      <w:proofErr w:type="spellEnd"/>
+      <w:r>
+        <w:rPr>
+          <w:sz w:val="24"/>
+          <w:szCs w:val="24"/>
+        </w:rPr>
+        <w:t>.</w:t>
+      </w:r>
+    </w:p>
+    <w:p>
+      <w:pPr>
+        <w:pStyle w:val="PargrafodaLista"/>
+        <w:numPr>
+          <w:ilvl w:val="0"/>
+          <w:numId w:val="8"/>
+        </w:numPr>
+        <w:jc w:val="both"/>
+        <w:rPr>
+          <w:sz w:val="24"/>
+          <w:szCs w:val="24"/>
+        </w:rPr>
+      </w:pPr>
+      <w:r>
+        <w:rPr>
+          <w:sz w:val="24"/>
+          <w:szCs w:val="24"/>
+        </w:rPr>
+        <w:t xml:space="preserve">Digite npm install </w:t>
+      </w:r>
+      <w:proofErr w:type="spellStart"/>
+      <w:r>
+        <w:rPr>
+          <w:sz w:val="24"/>
+          <w:szCs w:val="24"/>
+        </w:rPr>
+        <w:t>bulma</w:t>
+      </w:r>
+      <w:proofErr w:type="spellEnd"/>
+    </w:p>
+    <w:p>
+      <w:pPr>
+        <w:pStyle w:val="PargrafodaLista"/>
+        <w:numPr>
+          <w:ilvl w:val="0"/>
+          <w:numId w:val="8"/>
+        </w:numPr>
+        <w:jc w:val="both"/>
+        <w:rPr>
+          <w:sz w:val="24"/>
+          <w:szCs w:val="24"/>
+        </w:rPr>
+      </w:pPr>
+      <w:r>
+        <w:rPr>
+          <w:sz w:val="24"/>
+          <w:szCs w:val="24"/>
+        </w:rPr>
+        <w:t xml:space="preserve">Abra o arquivo main.js na pasta </w:t>
+      </w:r>
+      <w:proofErr w:type="spellStart"/>
+      <w:r>
+        <w:rPr>
+          <w:sz w:val="24"/>
+          <w:szCs w:val="24"/>
+        </w:rPr>
+        <w:t>src</w:t>
+      </w:r>
+      <w:proofErr w:type="spellEnd"/>
+      <w:r>
+        <w:rPr>
+          <w:sz w:val="24"/>
+          <w:szCs w:val="24"/>
+        </w:rPr>
+        <w:t xml:space="preserve"> e importe o </w:t>
+      </w:r>
+      <w:proofErr w:type="spellStart"/>
+      <w:r>
+        <w:rPr>
+          <w:sz w:val="24"/>
+          <w:szCs w:val="24"/>
+        </w:rPr>
+        <w:t>bulma</w:t>
+      </w:r>
+      <w:proofErr w:type="spellEnd"/>
+    </w:p>
+    <w:p>
+      <w:pPr>
+        <w:pStyle w:val="PargrafodaLista"/>
+        <w:numPr>
+          <w:ilvl w:val="0"/>
+          <w:numId w:val="8"/>
+        </w:numPr>
+        <w:jc w:val="both"/>
+        <w:rPr>
+          <w:sz w:val="24"/>
+          <w:szCs w:val="24"/>
+        </w:rPr>
+      </w:pPr>
+      <w:r>
+        <w:rPr>
+          <w:sz w:val="24"/>
+          <w:szCs w:val="24"/>
+        </w:rPr>
+        <w:drawing>
+          <wp:inline distT="0" distB="0" distL="0" distR="0" wp14:anchorId="36949FA3" wp14:editId="5A6C1AE6">
+            <wp:extent cx="6174671" cy="2049612"/>
+            <wp:effectExtent l="0" t="0" r="0" b="8255"/>
+            <wp:docPr id="1" name="Imagem 1"/>
+            <wp:cNvGraphicFramePr>
+              <a:graphicFrameLocks xmlns:a="http://schemas.openxmlformats.org/drawingml/2006/main" noChangeAspect="1"/>
+            </wp:cNvGraphicFramePr>
+            <a:graphic xmlns:a="http://schemas.openxmlformats.org/drawingml/2006/main">
+              <a:graphicData uri="http://schemas.openxmlformats.org/drawingml/2006/picture">
+                <pic:pic xmlns:pic="http://schemas.openxmlformats.org/drawingml/2006/picture">
+                  <pic:nvPicPr>
+                    <pic:cNvPr id="1" name=""/>
+                    <pic:cNvPicPr/>
+                  </pic:nvPicPr>
+                  <pic:blipFill>
+                    <a:blip r:embed="rId5"/>
+                    <a:stretch>
+                      <a:fillRect/>
+                    </a:stretch>
+                  </pic:blipFill>
+                  <pic:spPr>
+                    <a:xfrm>
+                      <a:off x="0" y="0"/>
+                      <a:ext cx="6187791" cy="2053967"/>
+                    </a:xfrm>
+                    <a:prstGeom prst="rect">
+                      <a:avLst/>
+                    </a:prstGeom>
+                  </pic:spPr>
+                </pic:pic>
+              </a:graphicData>
+            </a:graphic>
+          </wp:inline>
+        </w:drawing>
+      </w:r>
+    </w:p>
+    <w:p>
+      <w:pPr>
+        <w:pStyle w:val="PargrafodaLista"/>
+        <w:numPr>
+          <w:ilvl w:val="0"/>
+          <w:numId w:val="8"/>
+        </w:numPr>
+        <w:jc w:val="both"/>
+        <w:rPr>
+          <w:sz w:val="24"/>
+          <w:szCs w:val="24"/>
+        </w:rPr>
+      </w:pPr>
+      <w:r>
+        <w:rPr>
+          <w:sz w:val="24"/>
+          <w:szCs w:val="24"/>
+        </w:rPr>
+        <w:t xml:space="preserve">Na pasta </w:t>
+      </w:r>
+      <w:proofErr w:type="spellStart"/>
+      <w:r>
+        <w:rPr>
+          <w:sz w:val="24"/>
+          <w:szCs w:val="24"/>
+        </w:rPr>
+        <w:t>users</w:t>
+      </w:r>
+      <w:proofErr w:type="spellEnd"/>
+      <w:r>
+        <w:rPr>
+          <w:sz w:val="24"/>
+          <w:szCs w:val="24"/>
+        </w:rPr>
+        <w:t xml:space="preserve"> instale também o </w:t>
+      </w:r>
+      <w:proofErr w:type="spellStart"/>
+      <w:r>
+        <w:rPr>
+          <w:sz w:val="24"/>
+          <w:szCs w:val="24"/>
+        </w:rPr>
+        <w:t>axios</w:t>
+      </w:r>
+      <w:proofErr w:type="spellEnd"/>
+      <w:r>
+        <w:rPr>
+          <w:sz w:val="24"/>
+          <w:szCs w:val="24"/>
+        </w:rPr>
+        <w:t xml:space="preserve"> para podermos realizar as consultas na nossa </w:t>
+      </w:r>
+      <w:proofErr w:type="spellStart"/>
+      <w:r>
+        <w:rPr>
+          <w:sz w:val="24"/>
+          <w:szCs w:val="24"/>
+        </w:rPr>
+        <w:t>api</w:t>
+      </w:r>
+      <w:proofErr w:type="spellEnd"/>
+      <w:r>
+        <w:rPr>
+          <w:sz w:val="24"/>
+          <w:szCs w:val="24"/>
+        </w:rPr>
+        <w:t>.</w:t>
+      </w:r>
+    </w:p>
+    <w:p>
+      <w:pPr>
+        <w:pStyle w:val="PargrafodaLista"/>
+        <w:numPr>
+          <w:ilvl w:val="0"/>
+          <w:numId w:val="8"/>
+        </w:numPr>
+        <w:jc w:val="both"/>
+        <w:rPr>
+          <w:sz w:val="24"/>
+          <w:szCs w:val="24"/>
+        </w:rPr>
+      </w:pPr>
+      <w:r>
+        <w:rPr>
+          <w:sz w:val="24"/>
+          <w:szCs w:val="24"/>
+        </w:rPr>
+        <w:t xml:space="preserve">Npm install </w:t>
+      </w:r>
+      <w:proofErr w:type="spellStart"/>
+      <w:r>
+        <w:rPr>
+          <w:sz w:val="24"/>
+          <w:szCs w:val="24"/>
+        </w:rPr>
+        <w:t>axios</w:t>
+      </w:r>
+      <w:proofErr w:type="spellEnd"/>
+    </w:p>
+    <w:p>
+      <w:pPr>
+        <w:pStyle w:val="PargrafodaLista"/>
+        <w:numPr>
+          <w:ilvl w:val="0"/>
+          <w:numId w:val="8"/>
+        </w:numPr>
+        <w:jc w:val="both"/>
+        <w:rPr>
+          <w:sz w:val="24"/>
+          <w:szCs w:val="24"/>
+        </w:rPr>
+      </w:pPr>
+      <w:r>
+        <w:rPr>
+          <w:sz w:val="24"/>
+          <w:szCs w:val="24"/>
+        </w:rPr>
+        <w:t xml:space="preserve">Vamos </w:t>
+      </w:r>
+      <w:proofErr w:type="spellStart"/>
+      <w:r>
+        <w:rPr>
+          <w:sz w:val="24"/>
+          <w:szCs w:val="24"/>
+        </w:rPr>
+        <w:t>agorar</w:t>
+      </w:r>
+      <w:proofErr w:type="spellEnd"/>
+      <w:r>
+        <w:rPr>
+          <w:sz w:val="24"/>
+          <w:szCs w:val="24"/>
+        </w:rPr>
+        <w:t xml:space="preserve"> rodar o projeto </w:t>
+      </w:r>
+      <w:proofErr w:type="spellStart"/>
+      <w:r>
+        <w:rPr>
+          <w:sz w:val="24"/>
+          <w:szCs w:val="24"/>
+        </w:rPr>
+        <w:t>vue</w:t>
+      </w:r>
+      <w:proofErr w:type="spellEnd"/>
+      <w:r>
+        <w:rPr>
+          <w:sz w:val="24"/>
+          <w:szCs w:val="24"/>
+        </w:rPr>
+        <w:t xml:space="preserve"> dentro da pasta </w:t>
+      </w:r>
+      <w:proofErr w:type="spellStart"/>
+      <w:r>
+        <w:rPr>
+          <w:sz w:val="24"/>
+          <w:szCs w:val="24"/>
+        </w:rPr>
+        <w:t>user</w:t>
+      </w:r>
+      <w:proofErr w:type="spellEnd"/>
+      <w:r>
+        <w:rPr>
+          <w:sz w:val="24"/>
+          <w:szCs w:val="24"/>
+        </w:rPr>
+        <w:t xml:space="preserve">, digite npm </w:t>
+      </w:r>
+      <w:proofErr w:type="spellStart"/>
+      <w:r>
+        <w:rPr>
+          <w:sz w:val="24"/>
+          <w:szCs w:val="24"/>
+        </w:rPr>
+        <w:t>run</w:t>
+      </w:r>
+      <w:proofErr w:type="spellEnd"/>
+      <w:r>
+        <w:rPr>
+          <w:sz w:val="24"/>
+          <w:szCs w:val="24"/>
+        </w:rPr>
+        <w:t xml:space="preserve"> serve.</w:t>
+      </w:r>
+    </w:p>
+    <w:p>
+      <w:pPr>
+        <w:pStyle w:val="PargrafodaLista"/>
+        <w:numPr>
+          <w:ilvl w:val="0"/>
+          <w:numId w:val="8"/>
+        </w:numPr>
+        <w:jc w:val="both"/>
+        <w:rPr>
+          <w:sz w:val="24"/>
+          <w:szCs w:val="24"/>
+        </w:rPr>
+      </w:pPr>
+      <w:r>
+        <w:rPr>
+          <w:sz w:val="24"/>
+          <w:szCs w:val="24"/>
+        </w:rPr>
+        <w:t xml:space="preserve"> teremos a API rodando dentro de um terminal e o projeto </w:t>
+      </w:r>
+      <w:proofErr w:type="spellStart"/>
+      <w:r>
+        <w:rPr>
+          <w:sz w:val="24"/>
+          <w:szCs w:val="24"/>
+        </w:rPr>
+        <w:t>vue</w:t>
+      </w:r>
+      <w:proofErr w:type="spellEnd"/>
+      <w:r>
+        <w:rPr>
+          <w:sz w:val="24"/>
+          <w:szCs w:val="24"/>
+        </w:rPr>
+        <w:t xml:space="preserve"> rodando em outro.</w:t>
+      </w:r>
+    </w:p>
+    <w:p>
+      <w:pPr>
+        <w:pStyle w:val="PargrafodaLista"/>
+        <w:numPr>
+          <w:ilvl w:val="0"/>
+          <w:numId w:val="8"/>
+        </w:numPr>
+        <w:jc w:val="both"/>
+        <w:rPr>
+          <w:sz w:val="24"/>
+          <w:szCs w:val="24"/>
+        </w:rPr>
+      </w:pPr>
+      <w:r>
+        <w:rPr>
+          <w:sz w:val="24"/>
+          <w:szCs w:val="24"/>
+        </w:rPr>
+        <w:t xml:space="preserve">Terminal com o servidor do </w:t>
+      </w:r>
+      <w:proofErr w:type="spellStart"/>
+      <w:r>
+        <w:rPr>
+          <w:sz w:val="24"/>
+          <w:szCs w:val="24"/>
+        </w:rPr>
+        <w:t>vue</w:t>
+      </w:r>
+      <w:proofErr w:type="spellEnd"/>
+      <w:r>
+        <w:rPr>
+          <w:sz w:val="24"/>
+          <w:szCs w:val="24"/>
+        </w:rPr>
+        <w:t xml:space="preserve"> rodando</w:t>
+      </w:r>
+    </w:p>
+    <w:p>
+      <w:pPr>
+        <w:pStyle w:val="PargrafodaLista"/>
+        <w:numPr>
+          <w:ilvl w:val="0"/>
+          <w:numId w:val="8"/>
+        </w:numPr>
+        <w:jc w:val="both"/>
+        <w:rPr>
+          <w:sz w:val="24"/>
+          <w:szCs w:val="24"/>
+        </w:rPr>
+      </w:pPr>
+      <w:r>
+        <w:rPr>
+          <w:sz w:val="24"/>
+          <w:szCs w:val="24"/>
+        </w:rPr>
+        <w:drawing>
+          <wp:inline distT="0" distB="0" distL="0" distR="0" wp14:anchorId="7CEF6DAC" wp14:editId="5FC8499A">
+            <wp:extent cx="5935674" cy="1298222"/>
+            <wp:effectExtent l="0" t="0" r="8255" b="0"/>
+            <wp:docPr id="3" name="Imagem 3"/>
+            <wp:cNvGraphicFramePr>
+              <a:graphicFrameLocks xmlns:a="http://schemas.openxmlformats.org/drawingml/2006/main" noChangeAspect="1"/>
+            </wp:cNvGraphicFramePr>
+            <a:graphic xmlns:a="http://schemas.openxmlformats.org/drawingml/2006/main">
+              <a:graphicData uri="http://schemas.openxmlformats.org/drawingml/2006/picture">
+                <pic:pic xmlns:pic="http://schemas.openxmlformats.org/drawingml/2006/picture">
+                  <pic:nvPicPr>
+                    <pic:cNvPr id="1" name=""/>
+                    <pic:cNvPicPr/>
+                  </pic:nvPicPr>
+                  <pic:blipFill>
+                    <a:blip r:embed="rId6"/>
+                    <a:stretch>
+                      <a:fillRect/>
+                    </a:stretch>
+                  </pic:blipFill>
+                  <pic:spPr>
+                    <a:xfrm>
+                      <a:off x="0" y="0"/>
+                      <a:ext cx="5977184" cy="1307301"/>
+                    </a:xfrm>
+                    <a:prstGeom prst="rect">
+                      <a:avLst/>
+                    </a:prstGeom>
+                  </pic:spPr>
+                </pic:pic>
+              </a:graphicData>
+            </a:graphic>
+          </wp:inline>
+        </w:drawing>
+      </w:r>
+    </w:p>
+    <w:p>
+      <w:pPr>
+        <w:pStyle w:val="PargrafodaLista"/>
+        <w:numPr>
+          <w:ilvl w:val="0"/>
+          <w:numId w:val="8"/>
+        </w:numPr>
+        <w:jc w:val="both"/>
+        <w:rPr>
+          <w:sz w:val="24"/>
+          <w:szCs w:val="24"/>
+        </w:rPr>
+      </w:pPr>
+      <w:r>
+        <w:rPr>
+          <w:sz w:val="24"/>
+          <w:szCs w:val="24"/>
+        </w:rPr>
+        <w:t>Terminal com a API rodando</w:t>
+      </w:r>
+    </w:p>
+    <w:p>
+      <w:pPr>
+        <w:pStyle w:val="PargrafodaLista"/>
+        <w:numPr>
+          <w:ilvl w:val="0"/>
+          <w:numId w:val="8"/>
+        </w:numPr>
+        <w:jc w:val="both"/>
+        <w:rPr>
+          <w:sz w:val="24"/>
+          <w:szCs w:val="24"/>
+        </w:rPr>
+      </w:pPr>
+      <w:r>
+        <w:rPr>
+          <w:sz w:val="24"/>
+          <w:szCs w:val="24"/>
+        </w:rPr>
+        <w:drawing>
+          <wp:inline distT="0" distB="0" distL="0" distR="0" wp14:anchorId="2F6316BE" wp14:editId="3E4E0A7F">
+            <wp:extent cx="5903243" cy="1381004"/>
+            <wp:effectExtent l="0" t="0" r="2540" b="0"/>
+            <wp:docPr id="4" name="Imagem 4"/>
+            <wp:cNvGraphicFramePr>
+              <a:graphicFrameLocks xmlns:a="http://schemas.openxmlformats.org/drawingml/2006/main" noChangeAspect="1"/>
+            </wp:cNvGraphicFramePr>
+            <a:graphic xmlns:a="http://schemas.openxmlformats.org/drawingml/2006/main">
+              <a:graphicData uri="http://schemas.openxmlformats.org/drawingml/2006/picture">
+                <pic:pic xmlns:pic="http://schemas.openxmlformats.org/drawingml/2006/picture">
+                  <pic:nvPicPr>
+                    <pic:cNvPr id="1" name=""/>
+                    <pic:cNvPicPr/>
+                  </pic:nvPicPr>
+                  <pic:blipFill>
+                    <a:blip r:embed="rId7"/>
+                    <a:stretch>
+                      <a:fillRect/>
+                    </a:stretch>
+                  </pic:blipFill>
+                  <pic:spPr>
+                    <a:xfrm>
+                      <a:off x="0" y="0"/>
+                      <a:ext cx="5940942" cy="1389823"/>
+                    </a:xfrm>
+                    <a:prstGeom prst="rect">
+                      <a:avLst/>
+                    </a:prstGeom>
+                  </pic:spPr>
+                </pic:pic>
+              </a:graphicData>
+            </a:graphic>
+          </wp:inline>
+        </w:drawing>
+      </w:r>
+    </w:p>
+    <w:p>
+      <w:pPr>
+        <w:pStyle w:val="PargrafodaLista"/>
+        <w:numPr>
+          <w:ilvl w:val="0"/>
+          <w:numId w:val="8"/>
+        </w:numPr>
+        <w:jc w:val="both"/>
+        <w:rPr>
+          <w:sz w:val="24"/>
+          <w:szCs w:val="24"/>
+        </w:rPr>
+      </w:pPr>
+    </w:p>
+    <w:p>
+      <w:pPr>
+        <w:pStyle w:val="PargrafodaLista"/>
+        <w:numPr>
+          <w:ilvl w:val="0"/>
+          <w:numId w:val="8"/>
+        </w:numPr>
+        <w:jc w:val="both"/>
+        <w:rPr>
+          <w:sz w:val="24"/>
+          <w:szCs w:val="24"/>
+        </w:rPr>
+      </w:pPr>
+      <w:r>
+        <w:rPr>
+          <w:sz w:val="24"/>
+          <w:szCs w:val="24"/>
+        </w:rPr>
+        <w:t xml:space="preserve">Vamos instalar o </w:t>
+      </w:r>
+      <w:proofErr w:type="spellStart"/>
+      <w:r>
+        <w:rPr>
+          <w:sz w:val="24"/>
+          <w:szCs w:val="24"/>
+        </w:rPr>
+        <w:t>Bulma</w:t>
+      </w:r>
+      <w:proofErr w:type="spellEnd"/>
+      <w:r>
+        <w:rPr>
+          <w:sz w:val="24"/>
+          <w:szCs w:val="24"/>
+        </w:rPr>
+        <w:t xml:space="preserve"> como </w:t>
+      </w:r>
+      <w:proofErr w:type="spellStart"/>
+      <w:r>
+        <w:rPr>
+          <w:sz w:val="24"/>
+          <w:szCs w:val="24"/>
+        </w:rPr>
+        <w:t>framerwork</w:t>
+      </w:r>
+      <w:proofErr w:type="spellEnd"/>
+      <w:r>
+        <w:rPr>
+          <w:sz w:val="24"/>
+          <w:szCs w:val="24"/>
+        </w:rPr>
+        <w:t xml:space="preserve"> </w:t>
+      </w:r>
+      <w:proofErr w:type="spellStart"/>
+      <w:r>
+        <w:rPr>
+          <w:sz w:val="24"/>
+          <w:szCs w:val="24"/>
+        </w:rPr>
+        <w:t>css</w:t>
+      </w:r>
+      <w:proofErr w:type="spellEnd"/>
+      <w:r>
+        <w:rPr>
+          <w:sz w:val="24"/>
+          <w:szCs w:val="24"/>
+        </w:rPr>
+        <w:t xml:space="preserve"> e o </w:t>
+      </w:r>
+      <w:proofErr w:type="spellStart"/>
+      <w:r>
+        <w:rPr>
+          <w:sz w:val="24"/>
+          <w:szCs w:val="24"/>
+        </w:rPr>
+        <w:t>Axios</w:t>
+      </w:r>
+      <w:proofErr w:type="spellEnd"/>
+      <w:r>
+        <w:rPr>
+          <w:sz w:val="24"/>
+          <w:szCs w:val="24"/>
+        </w:rPr>
+        <w:t xml:space="preserve"> nós vamos utilizar para consumir a nossa API</w:t>
+      </w:r>
     </w:p>
     <w:p>
       <w:pPr>

</xml_diff>

<commit_message>
Realizando a exclusão - Criado método userDelete que faz uma requisição utilizando o axios e deleta o usuario
</commit_message>
<xml_diff>
--- a/instruções/SISTEMA DE GESTÃO DE USUÁRIOS  COM FRONTEND VUEJS.docx
+++ b/instruções/SISTEMA DE GESTÃO DE USUÁRIOS  COM FRONTEND VUEJS.docx
@@ -52550,22 +52550,2436 @@
     <w:p>
       <w:pPr>
         <w:pStyle w:val="PargrafodaLista"/>
-        <w:numPr>
-          <w:ilvl w:val="0"/>
-          <w:numId w:val="8"/>
-        </w:numPr>
+        <w:ind w:left="947"/>
         <w:jc w:val="both"/>
         <w:rPr>
           <w:sz w:val="24"/>
           <w:szCs w:val="24"/>
         </w:rPr>
       </w:pPr>
-      <w:r>
-        <w:rPr>
-          <w:sz w:val="24"/>
-          <w:szCs w:val="24"/>
-        </w:rPr>
-        <w:t>C</w:t>
+    </w:p>
+    <w:p>
+      <w:pPr>
+        <w:pStyle w:val="PargrafodaLista"/>
+        <w:numPr>
+          <w:ilvl w:val="0"/>
+          <w:numId w:val="8"/>
+        </w:numPr>
+        <w:jc w:val="both"/>
+        <w:rPr>
+          <w:sz w:val="24"/>
+          <w:szCs w:val="24"/>
+        </w:rPr>
+      </w:pPr>
+      <w:r>
+        <w:rPr>
+          <w:sz w:val="24"/>
+          <w:szCs w:val="24"/>
+        </w:rPr>
+        <w:t xml:space="preserve">Agora vamos criar um novo método chamado </w:t>
+      </w:r>
+      <w:proofErr w:type="spellStart"/>
+      <w:r>
+        <w:rPr>
+          <w:sz w:val="24"/>
+          <w:szCs w:val="24"/>
+        </w:rPr>
+        <w:t>userDelete</w:t>
+      </w:r>
+      <w:proofErr w:type="spellEnd"/>
+      <w:r>
+        <w:rPr>
+          <w:sz w:val="24"/>
+          <w:szCs w:val="24"/>
+        </w:rPr>
+        <w:t xml:space="preserve"> que irá realizar uma requisição com o </w:t>
+      </w:r>
+      <w:proofErr w:type="spellStart"/>
+      <w:r>
+        <w:rPr>
+          <w:sz w:val="24"/>
+          <w:szCs w:val="24"/>
+        </w:rPr>
+        <w:t>axios</w:t>
+      </w:r>
+      <w:proofErr w:type="spellEnd"/>
+      <w:r>
+        <w:rPr>
+          <w:sz w:val="24"/>
+          <w:szCs w:val="24"/>
+        </w:rPr>
+        <w:t xml:space="preserve"> deletando o usuário do id gravado no </w:t>
+      </w:r>
+      <w:proofErr w:type="spellStart"/>
+      <w:r>
+        <w:rPr>
+          <w:sz w:val="24"/>
+          <w:szCs w:val="24"/>
+        </w:rPr>
+        <w:t>userid</w:t>
+      </w:r>
+      <w:proofErr w:type="spellEnd"/>
+      <w:r>
+        <w:rPr>
+          <w:sz w:val="24"/>
+          <w:szCs w:val="24"/>
+        </w:rPr>
+        <w:t>.</w:t>
+      </w:r>
+    </w:p>
+    <w:p>
+      <w:pPr>
+        <w:pStyle w:val="PargrafodaLista"/>
+        <w:numPr>
+          <w:ilvl w:val="0"/>
+          <w:numId w:val="8"/>
+        </w:numPr>
+        <w:shd w:val="clear" w:color="auto" w:fill="272822"/>
+        <w:spacing w:after="0" w:line="285" w:lineRule="atLeast"/>
+        <w:rPr>
+          <w:rFonts w:ascii="Consolas" w:eastAsia="Times New Roman" w:hAnsi="Consolas" w:cs="Times New Roman"/>
+          <w:color w:val="F8F8F2"/>
+          <w:sz w:val="21"/>
+          <w:szCs w:val="21"/>
+          <w:lang w:eastAsia="pt-BR"/>
+        </w:rPr>
+      </w:pPr>
+      <w:r>
+        <w:rPr>
+          <w:rFonts w:ascii="Consolas" w:eastAsia="Times New Roman" w:hAnsi="Consolas" w:cs="Times New Roman"/>
+          <w:color w:val="F8F8F2"/>
+          <w:sz w:val="21"/>
+          <w:szCs w:val="21"/>
+          <w:lang w:eastAsia="pt-BR"/>
+        </w:rPr>
+        <w:t> </w:t>
+      </w:r>
+      <w:proofErr w:type="spellStart"/>
+      <w:proofErr w:type="gramStart"/>
+      <w:r>
+        <w:rPr>
+          <w:rFonts w:ascii="Consolas" w:eastAsia="Times New Roman" w:hAnsi="Consolas" w:cs="Times New Roman"/>
+          <w:color w:val="A6E22E"/>
+          <w:sz w:val="21"/>
+          <w:szCs w:val="21"/>
+          <w:lang w:eastAsia="pt-BR"/>
+        </w:rPr>
+        <w:t>userDelete</w:t>
+      </w:r>
+      <w:proofErr w:type="spellEnd"/>
+      <w:r>
+        <w:rPr>
+          <w:rFonts w:ascii="Consolas" w:eastAsia="Times New Roman" w:hAnsi="Consolas" w:cs="Times New Roman"/>
+          <w:color w:val="F8F8F2"/>
+          <w:sz w:val="21"/>
+          <w:szCs w:val="21"/>
+          <w:lang w:eastAsia="pt-BR"/>
+        </w:rPr>
+        <w:t>(</w:t>
+      </w:r>
+      <w:proofErr w:type="gramEnd"/>
+      <w:r>
+        <w:rPr>
+          <w:rFonts w:ascii="Consolas" w:eastAsia="Times New Roman" w:hAnsi="Consolas" w:cs="Times New Roman"/>
+          <w:color w:val="F8F8F2"/>
+          <w:sz w:val="21"/>
+          <w:szCs w:val="21"/>
+          <w:lang w:eastAsia="pt-BR"/>
+        </w:rPr>
+        <w:t>){</w:t>
+      </w:r>
+    </w:p>
+    <w:p>
+      <w:pPr>
+        <w:pStyle w:val="PargrafodaLista"/>
+        <w:numPr>
+          <w:ilvl w:val="0"/>
+          <w:numId w:val="8"/>
+        </w:numPr>
+        <w:shd w:val="clear" w:color="auto" w:fill="272822"/>
+        <w:spacing w:after="0" w:line="285" w:lineRule="atLeast"/>
+        <w:rPr>
+          <w:rFonts w:ascii="Consolas" w:eastAsia="Times New Roman" w:hAnsi="Consolas" w:cs="Times New Roman"/>
+          <w:color w:val="F8F8F2"/>
+          <w:sz w:val="21"/>
+          <w:szCs w:val="21"/>
+          <w:lang w:eastAsia="pt-BR"/>
+        </w:rPr>
+      </w:pPr>
+      <w:r>
+        <w:rPr>
+          <w:rFonts w:ascii="Consolas" w:eastAsia="Times New Roman" w:hAnsi="Consolas" w:cs="Times New Roman"/>
+          <w:color w:val="F8F8F2"/>
+          <w:sz w:val="21"/>
+          <w:szCs w:val="21"/>
+          <w:lang w:eastAsia="pt-BR"/>
+        </w:rPr>
+        <w:t xml:space="preserve">            </w:t>
+      </w:r>
+      <w:r>
+        <w:rPr>
+          <w:rFonts w:ascii="Consolas" w:eastAsia="Times New Roman" w:hAnsi="Consolas" w:cs="Times New Roman"/>
+          <w:i/>
+          <w:iCs/>
+          <w:color w:val="66D9EF"/>
+          <w:sz w:val="21"/>
+          <w:szCs w:val="21"/>
+          <w:lang w:eastAsia="pt-BR"/>
+        </w:rPr>
+        <w:t>var</w:t>
+      </w:r>
+      <w:r>
+        <w:rPr>
+          <w:rFonts w:ascii="Consolas" w:eastAsia="Times New Roman" w:hAnsi="Consolas" w:cs="Times New Roman"/>
+          <w:color w:val="F8F8F2"/>
+          <w:sz w:val="21"/>
+          <w:szCs w:val="21"/>
+          <w:lang w:eastAsia="pt-BR"/>
+        </w:rPr>
+        <w:t xml:space="preserve"> </w:t>
+      </w:r>
+      <w:proofErr w:type="spellStart"/>
+      <w:r>
+        <w:rPr>
+          <w:rFonts w:ascii="Consolas" w:eastAsia="Times New Roman" w:hAnsi="Consolas" w:cs="Times New Roman"/>
+          <w:color w:val="F8F8F2"/>
+          <w:sz w:val="21"/>
+          <w:szCs w:val="21"/>
+          <w:lang w:eastAsia="pt-BR"/>
+        </w:rPr>
+        <w:t>req</w:t>
+      </w:r>
+      <w:proofErr w:type="spellEnd"/>
+      <w:r>
+        <w:rPr>
+          <w:rFonts w:ascii="Consolas" w:eastAsia="Times New Roman" w:hAnsi="Consolas" w:cs="Times New Roman"/>
+          <w:color w:val="F8F8F2"/>
+          <w:sz w:val="21"/>
+          <w:szCs w:val="21"/>
+          <w:lang w:eastAsia="pt-BR"/>
+        </w:rPr>
+        <w:t xml:space="preserve"> </w:t>
+      </w:r>
+      <w:r>
+        <w:rPr>
+          <w:rFonts w:ascii="Consolas" w:eastAsia="Times New Roman" w:hAnsi="Consolas" w:cs="Times New Roman"/>
+          <w:color w:val="F92672"/>
+          <w:sz w:val="21"/>
+          <w:szCs w:val="21"/>
+          <w:lang w:eastAsia="pt-BR"/>
+        </w:rPr>
+        <w:t>=</w:t>
+      </w:r>
+      <w:r>
+        <w:rPr>
+          <w:rFonts w:ascii="Consolas" w:eastAsia="Times New Roman" w:hAnsi="Consolas" w:cs="Times New Roman"/>
+          <w:color w:val="F8F8F2"/>
+          <w:sz w:val="21"/>
+          <w:szCs w:val="21"/>
+          <w:lang w:eastAsia="pt-BR"/>
+        </w:rPr>
+        <w:t xml:space="preserve"> </w:t>
+      </w:r>
+      <w:proofErr w:type="spellStart"/>
+      <w:proofErr w:type="gramStart"/>
+      <w:r>
+        <w:rPr>
+          <w:rFonts w:ascii="Consolas" w:eastAsia="Times New Roman" w:hAnsi="Consolas" w:cs="Times New Roman"/>
+          <w:color w:val="F8F8F2"/>
+          <w:sz w:val="21"/>
+          <w:szCs w:val="21"/>
+          <w:lang w:eastAsia="pt-BR"/>
+        </w:rPr>
+        <w:t>config.tokenLocalStorage</w:t>
+      </w:r>
+      <w:proofErr w:type="spellEnd"/>
+      <w:proofErr w:type="gramEnd"/>
+      <w:r>
+        <w:rPr>
+          <w:rFonts w:ascii="Consolas" w:eastAsia="Times New Roman" w:hAnsi="Consolas" w:cs="Times New Roman"/>
+          <w:color w:val="F8F8F2"/>
+          <w:sz w:val="21"/>
+          <w:szCs w:val="21"/>
+          <w:lang w:eastAsia="pt-BR"/>
+        </w:rPr>
+        <w:t>;</w:t>
+      </w:r>
+    </w:p>
+    <w:p>
+      <w:pPr>
+        <w:pStyle w:val="PargrafodaLista"/>
+        <w:numPr>
+          <w:ilvl w:val="0"/>
+          <w:numId w:val="8"/>
+        </w:numPr>
+        <w:shd w:val="clear" w:color="auto" w:fill="272822"/>
+        <w:spacing w:after="0" w:line="285" w:lineRule="atLeast"/>
+        <w:rPr>
+          <w:rFonts w:ascii="Consolas" w:eastAsia="Times New Roman" w:hAnsi="Consolas" w:cs="Times New Roman"/>
+          <w:color w:val="F8F8F2"/>
+          <w:sz w:val="21"/>
+          <w:szCs w:val="21"/>
+          <w:lang w:eastAsia="pt-BR"/>
+        </w:rPr>
+      </w:pPr>
+    </w:p>
+    <w:p>
+      <w:pPr>
+        <w:pStyle w:val="PargrafodaLista"/>
+        <w:numPr>
+          <w:ilvl w:val="0"/>
+          <w:numId w:val="8"/>
+        </w:numPr>
+        <w:shd w:val="clear" w:color="auto" w:fill="272822"/>
+        <w:spacing w:after="0" w:line="285" w:lineRule="atLeast"/>
+        <w:rPr>
+          <w:rFonts w:ascii="Consolas" w:eastAsia="Times New Roman" w:hAnsi="Consolas" w:cs="Times New Roman"/>
+          <w:color w:val="F8F8F2"/>
+          <w:sz w:val="21"/>
+          <w:szCs w:val="21"/>
+          <w:lang w:eastAsia="pt-BR"/>
+        </w:rPr>
+      </w:pPr>
+      <w:r>
+        <w:rPr>
+          <w:rFonts w:ascii="Consolas" w:eastAsia="Times New Roman" w:hAnsi="Consolas" w:cs="Times New Roman"/>
+          <w:color w:val="F8F8F2"/>
+          <w:sz w:val="21"/>
+          <w:szCs w:val="21"/>
+          <w:lang w:eastAsia="pt-BR"/>
+        </w:rPr>
+        <w:t xml:space="preserve">            </w:t>
+      </w:r>
+      <w:proofErr w:type="spellStart"/>
+      <w:proofErr w:type="gramStart"/>
+      <w:r>
+        <w:rPr>
+          <w:rFonts w:ascii="Consolas" w:eastAsia="Times New Roman" w:hAnsi="Consolas" w:cs="Times New Roman"/>
+          <w:color w:val="F8F8F2"/>
+          <w:sz w:val="21"/>
+          <w:szCs w:val="21"/>
+          <w:lang w:eastAsia="pt-BR"/>
+        </w:rPr>
+        <w:t>axios.</w:t>
+      </w:r>
+      <w:r>
+        <w:rPr>
+          <w:rFonts w:ascii="Consolas" w:eastAsia="Times New Roman" w:hAnsi="Consolas" w:cs="Times New Roman"/>
+          <w:color w:val="A6E22E"/>
+          <w:sz w:val="21"/>
+          <w:szCs w:val="21"/>
+          <w:lang w:eastAsia="pt-BR"/>
+        </w:rPr>
+        <w:t>delete</w:t>
+      </w:r>
+      <w:proofErr w:type="spellEnd"/>
+      <w:proofErr w:type="gramEnd"/>
+      <w:r>
+        <w:rPr>
+          <w:rFonts w:ascii="Consolas" w:eastAsia="Times New Roman" w:hAnsi="Consolas" w:cs="Times New Roman"/>
+          <w:color w:val="F8F8F2"/>
+          <w:sz w:val="21"/>
+          <w:szCs w:val="21"/>
+          <w:lang w:eastAsia="pt-BR"/>
+        </w:rPr>
+        <w:t>(config.</w:t>
+      </w:r>
+      <w:proofErr w:type="spellStart"/>
+      <w:r>
+        <w:rPr>
+          <w:rFonts w:ascii="Consolas" w:eastAsia="Times New Roman" w:hAnsi="Consolas" w:cs="Times New Roman"/>
+          <w:color w:val="F8F8F2"/>
+          <w:sz w:val="21"/>
+          <w:szCs w:val="21"/>
+          <w:lang w:eastAsia="pt-BR"/>
+        </w:rPr>
+        <w:t>hostApi</w:t>
+      </w:r>
+      <w:proofErr w:type="spellEnd"/>
+      <w:r>
+        <w:rPr>
+          <w:rFonts w:ascii="Consolas" w:eastAsia="Times New Roman" w:hAnsi="Consolas" w:cs="Times New Roman"/>
+          <w:color w:val="F92672"/>
+          <w:sz w:val="21"/>
+          <w:szCs w:val="21"/>
+          <w:lang w:eastAsia="pt-BR"/>
+        </w:rPr>
+        <w:t>+</w:t>
+      </w:r>
+      <w:r>
+        <w:rPr>
+          <w:rFonts w:ascii="Consolas" w:eastAsia="Times New Roman" w:hAnsi="Consolas" w:cs="Times New Roman"/>
+          <w:color w:val="E6DB74"/>
+          <w:sz w:val="21"/>
+          <w:szCs w:val="21"/>
+          <w:lang w:eastAsia="pt-BR"/>
+        </w:rPr>
+        <w:t>'</w:t>
+      </w:r>
+      <w:proofErr w:type="spellStart"/>
+      <w:r>
+        <w:rPr>
+          <w:rFonts w:ascii="Consolas" w:eastAsia="Times New Roman" w:hAnsi="Consolas" w:cs="Times New Roman"/>
+          <w:color w:val="E6DB74"/>
+          <w:sz w:val="21"/>
+          <w:szCs w:val="21"/>
+          <w:lang w:eastAsia="pt-BR"/>
+        </w:rPr>
+        <w:t>user</w:t>
+      </w:r>
+      <w:proofErr w:type="spellEnd"/>
+      <w:r>
+        <w:rPr>
+          <w:rFonts w:ascii="Consolas" w:eastAsia="Times New Roman" w:hAnsi="Consolas" w:cs="Times New Roman"/>
+          <w:color w:val="E6DB74"/>
+          <w:sz w:val="21"/>
+          <w:szCs w:val="21"/>
+          <w:lang w:eastAsia="pt-BR"/>
+        </w:rPr>
+        <w:t>/'</w:t>
+      </w:r>
+      <w:r>
+        <w:rPr>
+          <w:rFonts w:ascii="Consolas" w:eastAsia="Times New Roman" w:hAnsi="Consolas" w:cs="Times New Roman"/>
+          <w:color w:val="F92672"/>
+          <w:sz w:val="21"/>
+          <w:szCs w:val="21"/>
+          <w:lang w:eastAsia="pt-BR"/>
+        </w:rPr>
+        <w:t>+</w:t>
+      </w:r>
+      <w:proofErr w:type="spellStart"/>
+      <w:r>
+        <w:rPr>
+          <w:rFonts w:ascii="Consolas" w:eastAsia="Times New Roman" w:hAnsi="Consolas" w:cs="Times New Roman"/>
+          <w:color w:val="FD971F"/>
+          <w:sz w:val="21"/>
+          <w:szCs w:val="21"/>
+          <w:lang w:eastAsia="pt-BR"/>
+        </w:rPr>
+        <w:t>this</w:t>
+      </w:r>
+      <w:r>
+        <w:rPr>
+          <w:rFonts w:ascii="Consolas" w:eastAsia="Times New Roman" w:hAnsi="Consolas" w:cs="Times New Roman"/>
+          <w:color w:val="F8F8F2"/>
+          <w:sz w:val="21"/>
+          <w:szCs w:val="21"/>
+          <w:lang w:eastAsia="pt-BR"/>
+        </w:rPr>
+        <w:t>.userid</w:t>
+      </w:r>
+      <w:proofErr w:type="spellEnd"/>
+      <w:r>
+        <w:rPr>
+          <w:rFonts w:ascii="Consolas" w:eastAsia="Times New Roman" w:hAnsi="Consolas" w:cs="Times New Roman"/>
+          <w:color w:val="F8F8F2"/>
+          <w:sz w:val="21"/>
+          <w:szCs w:val="21"/>
+          <w:lang w:eastAsia="pt-BR"/>
+        </w:rPr>
+        <w:t xml:space="preserve">, </w:t>
+      </w:r>
+      <w:proofErr w:type="spellStart"/>
+      <w:r>
+        <w:rPr>
+          <w:rFonts w:ascii="Consolas" w:eastAsia="Times New Roman" w:hAnsi="Consolas" w:cs="Times New Roman"/>
+          <w:color w:val="F8F8F2"/>
+          <w:sz w:val="21"/>
+          <w:szCs w:val="21"/>
+          <w:lang w:eastAsia="pt-BR"/>
+        </w:rPr>
+        <w:t>req</w:t>
+      </w:r>
+      <w:proofErr w:type="spellEnd"/>
+      <w:r>
+        <w:rPr>
+          <w:rFonts w:ascii="Consolas" w:eastAsia="Times New Roman" w:hAnsi="Consolas" w:cs="Times New Roman"/>
+          <w:color w:val="F8F8F2"/>
+          <w:sz w:val="21"/>
+          <w:szCs w:val="21"/>
+          <w:lang w:eastAsia="pt-BR"/>
+        </w:rPr>
+        <w:t>).</w:t>
+      </w:r>
+      <w:proofErr w:type="spellStart"/>
+      <w:r>
+        <w:rPr>
+          <w:rFonts w:ascii="Consolas" w:eastAsia="Times New Roman" w:hAnsi="Consolas" w:cs="Times New Roman"/>
+          <w:color w:val="A6E22E"/>
+          <w:sz w:val="21"/>
+          <w:szCs w:val="21"/>
+          <w:lang w:eastAsia="pt-BR"/>
+        </w:rPr>
+        <w:t>then</w:t>
+      </w:r>
+      <w:proofErr w:type="spellEnd"/>
+      <w:r>
+        <w:rPr>
+          <w:rFonts w:ascii="Consolas" w:eastAsia="Times New Roman" w:hAnsi="Consolas" w:cs="Times New Roman"/>
+          <w:color w:val="F8F8F2"/>
+          <w:sz w:val="21"/>
+          <w:szCs w:val="21"/>
+          <w:lang w:eastAsia="pt-BR"/>
+        </w:rPr>
+        <w:t>(</w:t>
+      </w:r>
+      <w:r>
+        <w:rPr>
+          <w:rFonts w:ascii="Consolas" w:eastAsia="Times New Roman" w:hAnsi="Consolas" w:cs="Times New Roman"/>
+          <w:i/>
+          <w:iCs/>
+          <w:color w:val="FD971F"/>
+          <w:sz w:val="21"/>
+          <w:szCs w:val="21"/>
+          <w:lang w:eastAsia="pt-BR"/>
+        </w:rPr>
+        <w:t>res</w:t>
+      </w:r>
+      <w:r>
+        <w:rPr>
+          <w:rFonts w:ascii="Consolas" w:eastAsia="Times New Roman" w:hAnsi="Consolas" w:cs="Times New Roman"/>
+          <w:i/>
+          <w:iCs/>
+          <w:color w:val="66D9EF"/>
+          <w:sz w:val="21"/>
+          <w:szCs w:val="21"/>
+          <w:lang w:eastAsia="pt-BR"/>
+        </w:rPr>
+        <w:t>=&gt;</w:t>
+      </w:r>
+      <w:r>
+        <w:rPr>
+          <w:rFonts w:ascii="Consolas" w:eastAsia="Times New Roman" w:hAnsi="Consolas" w:cs="Times New Roman"/>
+          <w:color w:val="F8F8F2"/>
+          <w:sz w:val="21"/>
+          <w:szCs w:val="21"/>
+          <w:lang w:eastAsia="pt-BR"/>
+        </w:rPr>
+        <w:t>{</w:t>
+      </w:r>
+    </w:p>
+    <w:p>
+      <w:pPr>
+        <w:pStyle w:val="PargrafodaLista"/>
+        <w:numPr>
+          <w:ilvl w:val="0"/>
+          <w:numId w:val="8"/>
+        </w:numPr>
+        <w:shd w:val="clear" w:color="auto" w:fill="272822"/>
+        <w:spacing w:after="0" w:line="285" w:lineRule="atLeast"/>
+        <w:rPr>
+          <w:rFonts w:ascii="Consolas" w:eastAsia="Times New Roman" w:hAnsi="Consolas" w:cs="Times New Roman"/>
+          <w:color w:val="F8F8F2"/>
+          <w:sz w:val="21"/>
+          <w:szCs w:val="21"/>
+          <w:lang w:eastAsia="pt-BR"/>
+        </w:rPr>
+      </w:pPr>
+      <w:r>
+        <w:rPr>
+          <w:rFonts w:ascii="Consolas" w:eastAsia="Times New Roman" w:hAnsi="Consolas" w:cs="Times New Roman"/>
+          <w:color w:val="F8F8F2"/>
+          <w:sz w:val="21"/>
+          <w:szCs w:val="21"/>
+          <w:lang w:eastAsia="pt-BR"/>
+        </w:rPr>
+        <w:t xml:space="preserve">                </w:t>
+      </w:r>
+      <w:proofErr w:type="spellStart"/>
+      <w:proofErr w:type="gramStart"/>
+      <w:r>
+        <w:rPr>
+          <w:rFonts w:ascii="Consolas" w:eastAsia="Times New Roman" w:hAnsi="Consolas" w:cs="Times New Roman"/>
+          <w:color w:val="FD971F"/>
+          <w:sz w:val="21"/>
+          <w:szCs w:val="21"/>
+          <w:lang w:eastAsia="pt-BR"/>
+        </w:rPr>
+        <w:t>this</w:t>
+      </w:r>
+      <w:r>
+        <w:rPr>
+          <w:rFonts w:ascii="Consolas" w:eastAsia="Times New Roman" w:hAnsi="Consolas" w:cs="Times New Roman"/>
+          <w:color w:val="F8F8F2"/>
+          <w:sz w:val="21"/>
+          <w:szCs w:val="21"/>
+          <w:lang w:eastAsia="pt-BR"/>
+        </w:rPr>
+        <w:t>.showModal</w:t>
+      </w:r>
+      <w:proofErr w:type="spellEnd"/>
+      <w:proofErr w:type="gramEnd"/>
+      <w:r>
+        <w:rPr>
+          <w:rFonts w:ascii="Consolas" w:eastAsia="Times New Roman" w:hAnsi="Consolas" w:cs="Times New Roman"/>
+          <w:color w:val="F8F8F2"/>
+          <w:sz w:val="21"/>
+          <w:szCs w:val="21"/>
+          <w:lang w:eastAsia="pt-BR"/>
+        </w:rPr>
+        <w:t xml:space="preserve"> </w:t>
+      </w:r>
+      <w:r>
+        <w:rPr>
+          <w:rFonts w:ascii="Consolas" w:eastAsia="Times New Roman" w:hAnsi="Consolas" w:cs="Times New Roman"/>
+          <w:color w:val="F92672"/>
+          <w:sz w:val="21"/>
+          <w:szCs w:val="21"/>
+          <w:lang w:eastAsia="pt-BR"/>
+        </w:rPr>
+        <w:t>=</w:t>
+      </w:r>
+      <w:r>
+        <w:rPr>
+          <w:rFonts w:ascii="Consolas" w:eastAsia="Times New Roman" w:hAnsi="Consolas" w:cs="Times New Roman"/>
+          <w:color w:val="F8F8F2"/>
+          <w:sz w:val="21"/>
+          <w:szCs w:val="21"/>
+          <w:lang w:eastAsia="pt-BR"/>
+        </w:rPr>
+        <w:t xml:space="preserve"> </w:t>
+      </w:r>
+      <w:r>
+        <w:rPr>
+          <w:rFonts w:ascii="Consolas" w:eastAsia="Times New Roman" w:hAnsi="Consolas" w:cs="Times New Roman"/>
+          <w:color w:val="AE81FF"/>
+          <w:sz w:val="21"/>
+          <w:szCs w:val="21"/>
+          <w:lang w:eastAsia="pt-BR"/>
+        </w:rPr>
+        <w:t>false</w:t>
+      </w:r>
+      <w:r>
+        <w:rPr>
+          <w:rFonts w:ascii="Consolas" w:eastAsia="Times New Roman" w:hAnsi="Consolas" w:cs="Times New Roman"/>
+          <w:color w:val="F8F8F2"/>
+          <w:sz w:val="21"/>
+          <w:szCs w:val="21"/>
+          <w:lang w:eastAsia="pt-BR"/>
+        </w:rPr>
+        <w:t>;</w:t>
+      </w:r>
+    </w:p>
+    <w:p>
+      <w:pPr>
+        <w:pStyle w:val="PargrafodaLista"/>
+        <w:numPr>
+          <w:ilvl w:val="0"/>
+          <w:numId w:val="8"/>
+        </w:numPr>
+        <w:shd w:val="clear" w:color="auto" w:fill="272822"/>
+        <w:spacing w:after="0" w:line="285" w:lineRule="atLeast"/>
+        <w:rPr>
+          <w:rFonts w:ascii="Consolas" w:eastAsia="Times New Roman" w:hAnsi="Consolas" w:cs="Times New Roman"/>
+          <w:color w:val="F8F8F2"/>
+          <w:sz w:val="21"/>
+          <w:szCs w:val="21"/>
+          <w:lang w:eastAsia="pt-BR"/>
+        </w:rPr>
+      </w:pPr>
+      <w:r>
+        <w:rPr>
+          <w:rFonts w:ascii="Consolas" w:eastAsia="Times New Roman" w:hAnsi="Consolas" w:cs="Times New Roman"/>
+          <w:color w:val="F8F8F2"/>
+          <w:sz w:val="21"/>
+          <w:szCs w:val="21"/>
+          <w:lang w:eastAsia="pt-BR"/>
+        </w:rPr>
+        <w:t xml:space="preserve">                </w:t>
+      </w:r>
+      <w:r>
+        <w:rPr>
+          <w:rFonts w:ascii="Consolas" w:eastAsia="Times New Roman" w:hAnsi="Consolas" w:cs="Times New Roman"/>
+          <w:color w:val="88846F"/>
+          <w:sz w:val="21"/>
+          <w:szCs w:val="21"/>
+          <w:lang w:eastAsia="pt-BR"/>
+        </w:rPr>
+        <w:t>//Possibilidade de aplicação de filtro</w:t>
+      </w:r>
+    </w:p>
+    <w:p>
+      <w:pPr>
+        <w:pStyle w:val="PargrafodaLista"/>
+        <w:numPr>
+          <w:ilvl w:val="0"/>
+          <w:numId w:val="8"/>
+        </w:numPr>
+        <w:shd w:val="clear" w:color="auto" w:fill="272822"/>
+        <w:spacing w:after="0" w:line="285" w:lineRule="atLeast"/>
+        <w:rPr>
+          <w:rFonts w:ascii="Consolas" w:eastAsia="Times New Roman" w:hAnsi="Consolas" w:cs="Times New Roman"/>
+          <w:color w:val="F8F8F2"/>
+          <w:sz w:val="21"/>
+          <w:szCs w:val="21"/>
+          <w:lang w:eastAsia="pt-BR"/>
+        </w:rPr>
+      </w:pPr>
+      <w:r>
+        <w:rPr>
+          <w:rFonts w:ascii="Consolas" w:eastAsia="Times New Roman" w:hAnsi="Consolas" w:cs="Times New Roman"/>
+          <w:color w:val="F8F8F2"/>
+          <w:sz w:val="21"/>
+          <w:szCs w:val="21"/>
+          <w:lang w:eastAsia="pt-BR"/>
+        </w:rPr>
+        <w:t>               </w:t>
+      </w:r>
+      <w:r>
+        <w:rPr>
+          <w:rFonts w:ascii="Consolas" w:eastAsia="Times New Roman" w:hAnsi="Consolas" w:cs="Times New Roman"/>
+          <w:color w:val="88846F"/>
+          <w:sz w:val="21"/>
+          <w:szCs w:val="21"/>
+          <w:lang w:eastAsia="pt-BR"/>
+        </w:rPr>
+        <w:t>//</w:t>
+      </w:r>
+      <w:proofErr w:type="spellStart"/>
+      <w:proofErr w:type="gramStart"/>
+      <w:r>
+        <w:rPr>
+          <w:rFonts w:ascii="Consolas" w:eastAsia="Times New Roman" w:hAnsi="Consolas" w:cs="Times New Roman"/>
+          <w:color w:val="88846F"/>
+          <w:sz w:val="21"/>
+          <w:szCs w:val="21"/>
+          <w:lang w:eastAsia="pt-BR"/>
+        </w:rPr>
+        <w:t>this.users</w:t>
+      </w:r>
+      <w:proofErr w:type="spellEnd"/>
+      <w:proofErr w:type="gramEnd"/>
+      <w:r>
+        <w:rPr>
+          <w:rFonts w:ascii="Consolas" w:eastAsia="Times New Roman" w:hAnsi="Consolas" w:cs="Times New Roman"/>
+          <w:color w:val="88846F"/>
+          <w:sz w:val="21"/>
+          <w:szCs w:val="21"/>
+          <w:lang w:eastAsia="pt-BR"/>
+        </w:rPr>
+        <w:t xml:space="preserve"> = </w:t>
+      </w:r>
+      <w:proofErr w:type="spellStart"/>
+      <w:r>
+        <w:rPr>
+          <w:rFonts w:ascii="Consolas" w:eastAsia="Times New Roman" w:hAnsi="Consolas" w:cs="Times New Roman"/>
+          <w:color w:val="88846F"/>
+          <w:sz w:val="21"/>
+          <w:szCs w:val="21"/>
+          <w:lang w:eastAsia="pt-BR"/>
+        </w:rPr>
+        <w:t>this.users.filter</w:t>
+      </w:r>
+      <w:proofErr w:type="spellEnd"/>
+      <w:r>
+        <w:rPr>
+          <w:rFonts w:ascii="Consolas" w:eastAsia="Times New Roman" w:hAnsi="Consolas" w:cs="Times New Roman"/>
+          <w:color w:val="88846F"/>
+          <w:sz w:val="21"/>
+          <w:szCs w:val="21"/>
+          <w:lang w:eastAsia="pt-BR"/>
+        </w:rPr>
+        <w:t xml:space="preserve">(u =&gt; u.id != </w:t>
+      </w:r>
+      <w:proofErr w:type="spellStart"/>
+      <w:r>
+        <w:rPr>
+          <w:rFonts w:ascii="Consolas" w:eastAsia="Times New Roman" w:hAnsi="Consolas" w:cs="Times New Roman"/>
+          <w:color w:val="88846F"/>
+          <w:sz w:val="21"/>
+          <w:szCs w:val="21"/>
+          <w:lang w:eastAsia="pt-BR"/>
+        </w:rPr>
+        <w:t>this.userid</w:t>
+      </w:r>
+      <w:proofErr w:type="spellEnd"/>
+      <w:r>
+        <w:rPr>
+          <w:rFonts w:ascii="Consolas" w:eastAsia="Times New Roman" w:hAnsi="Consolas" w:cs="Times New Roman"/>
+          <w:color w:val="88846F"/>
+          <w:sz w:val="21"/>
+          <w:szCs w:val="21"/>
+          <w:lang w:eastAsia="pt-BR"/>
+        </w:rPr>
+        <w:t>);</w:t>
+      </w:r>
+    </w:p>
+    <w:p>
+      <w:pPr>
+        <w:pStyle w:val="PargrafodaLista"/>
+        <w:numPr>
+          <w:ilvl w:val="0"/>
+          <w:numId w:val="8"/>
+        </w:numPr>
+        <w:shd w:val="clear" w:color="auto" w:fill="272822"/>
+        <w:spacing w:after="0" w:line="285" w:lineRule="atLeast"/>
+        <w:rPr>
+          <w:rFonts w:ascii="Consolas" w:eastAsia="Times New Roman" w:hAnsi="Consolas" w:cs="Times New Roman"/>
+          <w:color w:val="F8F8F2"/>
+          <w:sz w:val="21"/>
+          <w:szCs w:val="21"/>
+          <w:lang w:eastAsia="pt-BR"/>
+        </w:rPr>
+      </w:pPr>
+      <w:r>
+        <w:rPr>
+          <w:rFonts w:ascii="Consolas" w:eastAsia="Times New Roman" w:hAnsi="Consolas" w:cs="Times New Roman"/>
+          <w:color w:val="F8F8F2"/>
+          <w:sz w:val="21"/>
+          <w:szCs w:val="21"/>
+          <w:lang w:eastAsia="pt-BR"/>
+        </w:rPr>
+        <w:t>                console.</w:t>
+      </w:r>
+      <w:r>
+        <w:rPr>
+          <w:rFonts w:ascii="Consolas" w:eastAsia="Times New Roman" w:hAnsi="Consolas" w:cs="Times New Roman"/>
+          <w:color w:val="A6E22E"/>
+          <w:sz w:val="21"/>
+          <w:szCs w:val="21"/>
+          <w:lang w:eastAsia="pt-BR"/>
+        </w:rPr>
+        <w:t>log</w:t>
+      </w:r>
+      <w:r>
+        <w:rPr>
+          <w:rFonts w:ascii="Consolas" w:eastAsia="Times New Roman" w:hAnsi="Consolas" w:cs="Times New Roman"/>
+          <w:color w:val="F8F8F2"/>
+          <w:sz w:val="21"/>
+          <w:szCs w:val="21"/>
+          <w:lang w:eastAsia="pt-BR"/>
+        </w:rPr>
+        <w:t>(</w:t>
+      </w:r>
+      <w:r>
+        <w:rPr>
+          <w:rFonts w:ascii="Consolas" w:eastAsia="Times New Roman" w:hAnsi="Consolas" w:cs="Times New Roman"/>
+          <w:i/>
+          <w:iCs/>
+          <w:color w:val="FD971F"/>
+          <w:sz w:val="21"/>
+          <w:szCs w:val="21"/>
+          <w:lang w:eastAsia="pt-BR"/>
+        </w:rPr>
+        <w:t>res</w:t>
+      </w:r>
+      <w:r>
+        <w:rPr>
+          <w:rFonts w:ascii="Consolas" w:eastAsia="Times New Roman" w:hAnsi="Consolas" w:cs="Times New Roman"/>
+          <w:color w:val="F8F8F2"/>
+          <w:sz w:val="21"/>
+          <w:szCs w:val="21"/>
+          <w:lang w:eastAsia="pt-BR"/>
+        </w:rPr>
+        <w:t>);</w:t>
+      </w:r>
+    </w:p>
+    <w:p>
+      <w:pPr>
+        <w:pStyle w:val="PargrafodaLista"/>
+        <w:numPr>
+          <w:ilvl w:val="0"/>
+          <w:numId w:val="8"/>
+        </w:numPr>
+        <w:shd w:val="clear" w:color="auto" w:fill="272822"/>
+        <w:spacing w:after="0" w:line="285" w:lineRule="atLeast"/>
+        <w:rPr>
+          <w:rFonts w:ascii="Consolas" w:eastAsia="Times New Roman" w:hAnsi="Consolas" w:cs="Times New Roman"/>
+          <w:color w:val="F8F8F2"/>
+          <w:sz w:val="21"/>
+          <w:szCs w:val="21"/>
+          <w:lang w:eastAsia="pt-BR"/>
+        </w:rPr>
+      </w:pPr>
+      <w:r>
+        <w:rPr>
+          <w:rFonts w:ascii="Consolas" w:eastAsia="Times New Roman" w:hAnsi="Consolas" w:cs="Times New Roman"/>
+          <w:color w:val="F8F8F2"/>
+          <w:sz w:val="21"/>
+          <w:szCs w:val="21"/>
+          <w:lang w:eastAsia="pt-BR"/>
+        </w:rPr>
+        <w:t xml:space="preserve">                </w:t>
+      </w:r>
+      <w:r>
+        <w:rPr>
+          <w:rFonts w:ascii="Consolas" w:eastAsia="Times New Roman" w:hAnsi="Consolas" w:cs="Times New Roman"/>
+          <w:color w:val="88846F"/>
+          <w:sz w:val="21"/>
+          <w:szCs w:val="21"/>
+          <w:lang w:eastAsia="pt-BR"/>
+        </w:rPr>
+        <w:t>//console.log(</w:t>
+      </w:r>
+      <w:proofErr w:type="spellStart"/>
+      <w:proofErr w:type="gramStart"/>
+      <w:r>
+        <w:rPr>
+          <w:rFonts w:ascii="Consolas" w:eastAsia="Times New Roman" w:hAnsi="Consolas" w:cs="Times New Roman"/>
+          <w:color w:val="88846F"/>
+          <w:sz w:val="21"/>
+          <w:szCs w:val="21"/>
+          <w:lang w:eastAsia="pt-BR"/>
+        </w:rPr>
+        <w:t>this.users</w:t>
+      </w:r>
+      <w:proofErr w:type="spellEnd"/>
+      <w:proofErr w:type="gramEnd"/>
+      <w:r>
+        <w:rPr>
+          <w:rFonts w:ascii="Consolas" w:eastAsia="Times New Roman" w:hAnsi="Consolas" w:cs="Times New Roman"/>
+          <w:color w:val="88846F"/>
+          <w:sz w:val="21"/>
+          <w:szCs w:val="21"/>
+          <w:lang w:eastAsia="pt-BR"/>
+        </w:rPr>
+        <w:t>)</w:t>
+      </w:r>
+    </w:p>
+    <w:p>
+      <w:pPr>
+        <w:pStyle w:val="PargrafodaLista"/>
+        <w:numPr>
+          <w:ilvl w:val="0"/>
+          <w:numId w:val="8"/>
+        </w:numPr>
+        <w:shd w:val="clear" w:color="auto" w:fill="272822"/>
+        <w:spacing w:after="0" w:line="285" w:lineRule="atLeast"/>
+        <w:rPr>
+          <w:rFonts w:ascii="Consolas" w:eastAsia="Times New Roman" w:hAnsi="Consolas" w:cs="Times New Roman"/>
+          <w:color w:val="F8F8F2"/>
+          <w:sz w:val="21"/>
+          <w:szCs w:val="21"/>
+          <w:lang w:eastAsia="pt-BR"/>
+        </w:rPr>
+      </w:pPr>
+      <w:r>
+        <w:rPr>
+          <w:rFonts w:ascii="Consolas" w:eastAsia="Times New Roman" w:hAnsi="Consolas" w:cs="Times New Roman"/>
+          <w:color w:val="F8F8F2"/>
+          <w:sz w:val="21"/>
+          <w:szCs w:val="21"/>
+          <w:lang w:eastAsia="pt-BR"/>
+        </w:rPr>
+        <w:t>            }</w:t>
+      </w:r>
+      <w:proofErr w:type="gramStart"/>
+      <w:r>
+        <w:rPr>
+          <w:rFonts w:ascii="Consolas" w:eastAsia="Times New Roman" w:hAnsi="Consolas" w:cs="Times New Roman"/>
+          <w:color w:val="F8F8F2"/>
+          <w:sz w:val="21"/>
+          <w:szCs w:val="21"/>
+          <w:lang w:eastAsia="pt-BR"/>
+        </w:rPr>
+        <w:t>).</w:t>
+      </w:r>
+      <w:r>
+        <w:rPr>
+          <w:rFonts w:ascii="Consolas" w:eastAsia="Times New Roman" w:hAnsi="Consolas" w:cs="Times New Roman"/>
+          <w:color w:val="A6E22E"/>
+          <w:sz w:val="21"/>
+          <w:szCs w:val="21"/>
+          <w:lang w:eastAsia="pt-BR"/>
+        </w:rPr>
+        <w:t>catch</w:t>
+      </w:r>
+      <w:proofErr w:type="gramEnd"/>
+      <w:r>
+        <w:rPr>
+          <w:rFonts w:ascii="Consolas" w:eastAsia="Times New Roman" w:hAnsi="Consolas" w:cs="Times New Roman"/>
+          <w:color w:val="F8F8F2"/>
+          <w:sz w:val="21"/>
+          <w:szCs w:val="21"/>
+          <w:lang w:eastAsia="pt-BR"/>
+        </w:rPr>
+        <w:t>(</w:t>
+      </w:r>
+      <w:proofErr w:type="spellStart"/>
+      <w:r>
+        <w:rPr>
+          <w:rFonts w:ascii="Consolas" w:eastAsia="Times New Roman" w:hAnsi="Consolas" w:cs="Times New Roman"/>
+          <w:i/>
+          <w:iCs/>
+          <w:color w:val="FD971F"/>
+          <w:sz w:val="21"/>
+          <w:szCs w:val="21"/>
+          <w:lang w:eastAsia="pt-BR"/>
+        </w:rPr>
+        <w:t>err</w:t>
+      </w:r>
+      <w:proofErr w:type="spellEnd"/>
+      <w:r>
+        <w:rPr>
+          <w:rFonts w:ascii="Consolas" w:eastAsia="Times New Roman" w:hAnsi="Consolas" w:cs="Times New Roman"/>
+          <w:i/>
+          <w:iCs/>
+          <w:color w:val="66D9EF"/>
+          <w:sz w:val="21"/>
+          <w:szCs w:val="21"/>
+          <w:lang w:eastAsia="pt-BR"/>
+        </w:rPr>
+        <w:t>=&gt;</w:t>
+      </w:r>
+      <w:r>
+        <w:rPr>
+          <w:rFonts w:ascii="Consolas" w:eastAsia="Times New Roman" w:hAnsi="Consolas" w:cs="Times New Roman"/>
+          <w:color w:val="F8F8F2"/>
+          <w:sz w:val="21"/>
+          <w:szCs w:val="21"/>
+          <w:lang w:eastAsia="pt-BR"/>
+        </w:rPr>
+        <w:t>{</w:t>
+      </w:r>
+    </w:p>
+    <w:p>
+      <w:pPr>
+        <w:pStyle w:val="PargrafodaLista"/>
+        <w:numPr>
+          <w:ilvl w:val="0"/>
+          <w:numId w:val="8"/>
+        </w:numPr>
+        <w:shd w:val="clear" w:color="auto" w:fill="272822"/>
+        <w:spacing w:after="0" w:line="285" w:lineRule="atLeast"/>
+        <w:rPr>
+          <w:rFonts w:ascii="Consolas" w:eastAsia="Times New Roman" w:hAnsi="Consolas" w:cs="Times New Roman"/>
+          <w:color w:val="F8F8F2"/>
+          <w:sz w:val="21"/>
+          <w:szCs w:val="21"/>
+          <w:lang w:eastAsia="pt-BR"/>
+        </w:rPr>
+      </w:pPr>
+      <w:r>
+        <w:rPr>
+          <w:rFonts w:ascii="Consolas" w:eastAsia="Times New Roman" w:hAnsi="Consolas" w:cs="Times New Roman"/>
+          <w:color w:val="F8F8F2"/>
+          <w:sz w:val="21"/>
+          <w:szCs w:val="21"/>
+          <w:lang w:eastAsia="pt-BR"/>
+        </w:rPr>
+        <w:t xml:space="preserve">                </w:t>
+      </w:r>
+      <w:proofErr w:type="spellStart"/>
+      <w:proofErr w:type="gramStart"/>
+      <w:r>
+        <w:rPr>
+          <w:rFonts w:ascii="Consolas" w:eastAsia="Times New Roman" w:hAnsi="Consolas" w:cs="Times New Roman"/>
+          <w:color w:val="FD971F"/>
+          <w:sz w:val="21"/>
+          <w:szCs w:val="21"/>
+          <w:lang w:eastAsia="pt-BR"/>
+        </w:rPr>
+        <w:t>this</w:t>
+      </w:r>
+      <w:r>
+        <w:rPr>
+          <w:rFonts w:ascii="Consolas" w:eastAsia="Times New Roman" w:hAnsi="Consolas" w:cs="Times New Roman"/>
+          <w:color w:val="F8F8F2"/>
+          <w:sz w:val="21"/>
+          <w:szCs w:val="21"/>
+          <w:lang w:eastAsia="pt-BR"/>
+        </w:rPr>
+        <w:t>.showModal</w:t>
+      </w:r>
+      <w:proofErr w:type="spellEnd"/>
+      <w:proofErr w:type="gramEnd"/>
+      <w:r>
+        <w:rPr>
+          <w:rFonts w:ascii="Consolas" w:eastAsia="Times New Roman" w:hAnsi="Consolas" w:cs="Times New Roman"/>
+          <w:color w:val="F8F8F2"/>
+          <w:sz w:val="21"/>
+          <w:szCs w:val="21"/>
+          <w:lang w:eastAsia="pt-BR"/>
+        </w:rPr>
+        <w:t xml:space="preserve"> </w:t>
+      </w:r>
+      <w:r>
+        <w:rPr>
+          <w:rFonts w:ascii="Consolas" w:eastAsia="Times New Roman" w:hAnsi="Consolas" w:cs="Times New Roman"/>
+          <w:color w:val="F92672"/>
+          <w:sz w:val="21"/>
+          <w:szCs w:val="21"/>
+          <w:lang w:eastAsia="pt-BR"/>
+        </w:rPr>
+        <w:t>=</w:t>
+      </w:r>
+      <w:r>
+        <w:rPr>
+          <w:rFonts w:ascii="Consolas" w:eastAsia="Times New Roman" w:hAnsi="Consolas" w:cs="Times New Roman"/>
+          <w:color w:val="F8F8F2"/>
+          <w:sz w:val="21"/>
+          <w:szCs w:val="21"/>
+          <w:lang w:eastAsia="pt-BR"/>
+        </w:rPr>
+        <w:t xml:space="preserve"> </w:t>
+      </w:r>
+      <w:r>
+        <w:rPr>
+          <w:rFonts w:ascii="Consolas" w:eastAsia="Times New Roman" w:hAnsi="Consolas" w:cs="Times New Roman"/>
+          <w:color w:val="AE81FF"/>
+          <w:sz w:val="21"/>
+          <w:szCs w:val="21"/>
+          <w:lang w:eastAsia="pt-BR"/>
+        </w:rPr>
+        <w:t>false</w:t>
+      </w:r>
+      <w:r>
+        <w:rPr>
+          <w:rFonts w:ascii="Consolas" w:eastAsia="Times New Roman" w:hAnsi="Consolas" w:cs="Times New Roman"/>
+          <w:color w:val="F8F8F2"/>
+          <w:sz w:val="21"/>
+          <w:szCs w:val="21"/>
+          <w:lang w:eastAsia="pt-BR"/>
+        </w:rPr>
+        <w:t>;</w:t>
+      </w:r>
+    </w:p>
+    <w:p>
+      <w:pPr>
+        <w:pStyle w:val="PargrafodaLista"/>
+        <w:numPr>
+          <w:ilvl w:val="0"/>
+          <w:numId w:val="8"/>
+        </w:numPr>
+        <w:shd w:val="clear" w:color="auto" w:fill="272822"/>
+        <w:spacing w:after="0" w:line="285" w:lineRule="atLeast"/>
+        <w:rPr>
+          <w:rFonts w:ascii="Consolas" w:eastAsia="Times New Roman" w:hAnsi="Consolas" w:cs="Times New Roman"/>
+          <w:color w:val="F8F8F2"/>
+          <w:sz w:val="21"/>
+          <w:szCs w:val="21"/>
+          <w:lang w:eastAsia="pt-BR"/>
+        </w:rPr>
+      </w:pPr>
+      <w:r>
+        <w:rPr>
+          <w:rFonts w:ascii="Consolas" w:eastAsia="Times New Roman" w:hAnsi="Consolas" w:cs="Times New Roman"/>
+          <w:color w:val="F8F8F2"/>
+          <w:sz w:val="21"/>
+          <w:szCs w:val="21"/>
+          <w:lang w:eastAsia="pt-BR"/>
+        </w:rPr>
+        <w:t>                console.</w:t>
+      </w:r>
+      <w:r>
+        <w:rPr>
+          <w:rFonts w:ascii="Consolas" w:eastAsia="Times New Roman" w:hAnsi="Consolas" w:cs="Times New Roman"/>
+          <w:color w:val="A6E22E"/>
+          <w:sz w:val="21"/>
+          <w:szCs w:val="21"/>
+          <w:lang w:eastAsia="pt-BR"/>
+        </w:rPr>
+        <w:t>log</w:t>
+      </w:r>
+      <w:r>
+        <w:rPr>
+          <w:rFonts w:ascii="Consolas" w:eastAsia="Times New Roman" w:hAnsi="Consolas" w:cs="Times New Roman"/>
+          <w:color w:val="F8F8F2"/>
+          <w:sz w:val="21"/>
+          <w:szCs w:val="21"/>
+          <w:lang w:eastAsia="pt-BR"/>
+        </w:rPr>
+        <w:t>(</w:t>
+      </w:r>
+      <w:proofErr w:type="spellStart"/>
+      <w:r>
+        <w:rPr>
+          <w:rFonts w:ascii="Consolas" w:eastAsia="Times New Roman" w:hAnsi="Consolas" w:cs="Times New Roman"/>
+          <w:i/>
+          <w:iCs/>
+          <w:color w:val="FD971F"/>
+          <w:sz w:val="21"/>
+          <w:szCs w:val="21"/>
+          <w:lang w:eastAsia="pt-BR"/>
+        </w:rPr>
+        <w:t>err</w:t>
+      </w:r>
+      <w:proofErr w:type="spellEnd"/>
+      <w:r>
+        <w:rPr>
+          <w:rFonts w:ascii="Consolas" w:eastAsia="Times New Roman" w:hAnsi="Consolas" w:cs="Times New Roman"/>
+          <w:color w:val="F8F8F2"/>
+          <w:sz w:val="21"/>
+          <w:szCs w:val="21"/>
+          <w:lang w:eastAsia="pt-BR"/>
+        </w:rPr>
+        <w:t>);</w:t>
+      </w:r>
+    </w:p>
+    <w:p>
+      <w:pPr>
+        <w:pStyle w:val="PargrafodaLista"/>
+        <w:numPr>
+          <w:ilvl w:val="0"/>
+          <w:numId w:val="8"/>
+        </w:numPr>
+        <w:shd w:val="clear" w:color="auto" w:fill="272822"/>
+        <w:spacing w:after="0" w:line="285" w:lineRule="atLeast"/>
+        <w:rPr>
+          <w:rFonts w:ascii="Consolas" w:eastAsia="Times New Roman" w:hAnsi="Consolas" w:cs="Times New Roman"/>
+          <w:color w:val="F8F8F2"/>
+          <w:sz w:val="21"/>
+          <w:szCs w:val="21"/>
+          <w:lang w:eastAsia="pt-BR"/>
+        </w:rPr>
+      </w:pPr>
+      <w:r>
+        <w:rPr>
+          <w:rFonts w:ascii="Consolas" w:eastAsia="Times New Roman" w:hAnsi="Consolas" w:cs="Times New Roman"/>
+          <w:color w:val="F8F8F2"/>
+          <w:sz w:val="21"/>
+          <w:szCs w:val="21"/>
+          <w:lang w:eastAsia="pt-BR"/>
+        </w:rPr>
+        <w:t>            });</w:t>
+      </w:r>
+    </w:p>
+    <w:p>
+      <w:pPr>
+        <w:pStyle w:val="PargrafodaLista"/>
+        <w:numPr>
+          <w:ilvl w:val="0"/>
+          <w:numId w:val="8"/>
+        </w:numPr>
+        <w:shd w:val="clear" w:color="auto" w:fill="272822"/>
+        <w:spacing w:after="0" w:line="285" w:lineRule="atLeast"/>
+        <w:rPr>
+          <w:rFonts w:ascii="Consolas" w:eastAsia="Times New Roman" w:hAnsi="Consolas" w:cs="Times New Roman"/>
+          <w:color w:val="F8F8F2"/>
+          <w:sz w:val="21"/>
+          <w:szCs w:val="21"/>
+          <w:lang w:eastAsia="pt-BR"/>
+        </w:rPr>
+      </w:pPr>
+    </w:p>
+    <w:p>
+      <w:pPr>
+        <w:pStyle w:val="PargrafodaLista"/>
+        <w:numPr>
+          <w:ilvl w:val="0"/>
+          <w:numId w:val="8"/>
+        </w:numPr>
+        <w:shd w:val="clear" w:color="auto" w:fill="272822"/>
+        <w:spacing w:after="0" w:line="285" w:lineRule="atLeast"/>
+        <w:rPr>
+          <w:rFonts w:ascii="Consolas" w:eastAsia="Times New Roman" w:hAnsi="Consolas" w:cs="Times New Roman"/>
+          <w:color w:val="F8F8F2"/>
+          <w:sz w:val="21"/>
+          <w:szCs w:val="21"/>
+          <w:lang w:eastAsia="pt-BR"/>
+        </w:rPr>
+      </w:pPr>
+      <w:r>
+        <w:rPr>
+          <w:rFonts w:ascii="Consolas" w:eastAsia="Times New Roman" w:hAnsi="Consolas" w:cs="Times New Roman"/>
+          <w:color w:val="F8F8F2"/>
+          <w:sz w:val="21"/>
+          <w:szCs w:val="21"/>
+          <w:lang w:eastAsia="pt-BR"/>
+        </w:rPr>
+        <w:t xml:space="preserve">            </w:t>
+      </w:r>
+      <w:r>
+        <w:rPr>
+          <w:rFonts w:ascii="Consolas" w:eastAsia="Times New Roman" w:hAnsi="Consolas" w:cs="Times New Roman"/>
+          <w:color w:val="88846F"/>
+          <w:sz w:val="21"/>
+          <w:szCs w:val="21"/>
+          <w:lang w:eastAsia="pt-BR"/>
+        </w:rPr>
+        <w:t>//consultando o banco de dados e atualizando a relação de usuários</w:t>
+      </w:r>
+    </w:p>
+    <w:p>
+      <w:pPr>
+        <w:pStyle w:val="PargrafodaLista"/>
+        <w:numPr>
+          <w:ilvl w:val="0"/>
+          <w:numId w:val="8"/>
+        </w:numPr>
+        <w:shd w:val="clear" w:color="auto" w:fill="272822"/>
+        <w:spacing w:after="0" w:line="285" w:lineRule="atLeast"/>
+        <w:rPr>
+          <w:rFonts w:ascii="Consolas" w:eastAsia="Times New Roman" w:hAnsi="Consolas" w:cs="Times New Roman"/>
+          <w:color w:val="F8F8F2"/>
+          <w:sz w:val="21"/>
+          <w:szCs w:val="21"/>
+          <w:lang w:eastAsia="pt-BR"/>
+        </w:rPr>
+      </w:pPr>
+      <w:r>
+        <w:rPr>
+          <w:rFonts w:ascii="Consolas" w:eastAsia="Times New Roman" w:hAnsi="Consolas" w:cs="Times New Roman"/>
+          <w:color w:val="F8F8F2"/>
+          <w:sz w:val="21"/>
+          <w:szCs w:val="21"/>
+          <w:lang w:eastAsia="pt-BR"/>
+        </w:rPr>
+        <w:t xml:space="preserve">            </w:t>
+      </w:r>
+      <w:proofErr w:type="spellStart"/>
+      <w:proofErr w:type="gramStart"/>
+      <w:r>
+        <w:rPr>
+          <w:rFonts w:ascii="Consolas" w:eastAsia="Times New Roman" w:hAnsi="Consolas" w:cs="Times New Roman"/>
+          <w:color w:val="F8F8F2"/>
+          <w:sz w:val="21"/>
+          <w:szCs w:val="21"/>
+          <w:lang w:eastAsia="pt-BR"/>
+        </w:rPr>
+        <w:t>axios.</w:t>
+      </w:r>
+      <w:r>
+        <w:rPr>
+          <w:rFonts w:ascii="Consolas" w:eastAsia="Times New Roman" w:hAnsi="Consolas" w:cs="Times New Roman"/>
+          <w:color w:val="A6E22E"/>
+          <w:sz w:val="21"/>
+          <w:szCs w:val="21"/>
+          <w:lang w:eastAsia="pt-BR"/>
+        </w:rPr>
+        <w:t>get</w:t>
+      </w:r>
+      <w:proofErr w:type="spellEnd"/>
+      <w:r>
+        <w:rPr>
+          <w:rFonts w:ascii="Consolas" w:eastAsia="Times New Roman" w:hAnsi="Consolas" w:cs="Times New Roman"/>
+          <w:color w:val="F8F8F2"/>
+          <w:sz w:val="21"/>
+          <w:szCs w:val="21"/>
+          <w:lang w:eastAsia="pt-BR"/>
+        </w:rPr>
+        <w:t>(</w:t>
+      </w:r>
+      <w:proofErr w:type="gramEnd"/>
+      <w:r>
+        <w:rPr>
+          <w:rFonts w:ascii="Consolas" w:eastAsia="Times New Roman" w:hAnsi="Consolas" w:cs="Times New Roman"/>
+          <w:color w:val="F8F8F2"/>
+          <w:sz w:val="21"/>
+          <w:szCs w:val="21"/>
+          <w:lang w:eastAsia="pt-BR"/>
+        </w:rPr>
+        <w:t>config.</w:t>
+      </w:r>
+      <w:proofErr w:type="spellStart"/>
+      <w:r>
+        <w:rPr>
+          <w:rFonts w:ascii="Consolas" w:eastAsia="Times New Roman" w:hAnsi="Consolas" w:cs="Times New Roman"/>
+          <w:color w:val="F8F8F2"/>
+          <w:sz w:val="21"/>
+          <w:szCs w:val="21"/>
+          <w:lang w:eastAsia="pt-BR"/>
+        </w:rPr>
+        <w:t>hostApi</w:t>
+      </w:r>
+      <w:proofErr w:type="spellEnd"/>
+      <w:r>
+        <w:rPr>
+          <w:rFonts w:ascii="Consolas" w:eastAsia="Times New Roman" w:hAnsi="Consolas" w:cs="Times New Roman"/>
+          <w:color w:val="F92672"/>
+          <w:sz w:val="21"/>
+          <w:szCs w:val="21"/>
+          <w:lang w:eastAsia="pt-BR"/>
+        </w:rPr>
+        <w:t>+</w:t>
+      </w:r>
+      <w:r>
+        <w:rPr>
+          <w:rFonts w:ascii="Consolas" w:eastAsia="Times New Roman" w:hAnsi="Consolas" w:cs="Times New Roman"/>
+          <w:color w:val="E6DB74"/>
+          <w:sz w:val="21"/>
+          <w:szCs w:val="21"/>
+          <w:lang w:eastAsia="pt-BR"/>
+        </w:rPr>
+        <w:t>'</w:t>
+      </w:r>
+      <w:proofErr w:type="spellStart"/>
+      <w:r>
+        <w:rPr>
+          <w:rFonts w:ascii="Consolas" w:eastAsia="Times New Roman" w:hAnsi="Consolas" w:cs="Times New Roman"/>
+          <w:color w:val="E6DB74"/>
+          <w:sz w:val="21"/>
+          <w:szCs w:val="21"/>
+          <w:lang w:eastAsia="pt-BR"/>
+        </w:rPr>
+        <w:t>user</w:t>
+      </w:r>
+      <w:proofErr w:type="spellEnd"/>
+      <w:r>
+        <w:rPr>
+          <w:rFonts w:ascii="Consolas" w:eastAsia="Times New Roman" w:hAnsi="Consolas" w:cs="Times New Roman"/>
+          <w:color w:val="E6DB74"/>
+          <w:sz w:val="21"/>
+          <w:szCs w:val="21"/>
+          <w:lang w:eastAsia="pt-BR"/>
+        </w:rPr>
+        <w:t>'</w:t>
+      </w:r>
+      <w:r>
+        <w:rPr>
+          <w:rFonts w:ascii="Consolas" w:eastAsia="Times New Roman" w:hAnsi="Consolas" w:cs="Times New Roman"/>
+          <w:color w:val="F8F8F2"/>
+          <w:sz w:val="21"/>
+          <w:szCs w:val="21"/>
+          <w:lang w:eastAsia="pt-BR"/>
+        </w:rPr>
+        <w:t xml:space="preserve">, </w:t>
+      </w:r>
+      <w:proofErr w:type="spellStart"/>
+      <w:r>
+        <w:rPr>
+          <w:rFonts w:ascii="Consolas" w:eastAsia="Times New Roman" w:hAnsi="Consolas" w:cs="Times New Roman"/>
+          <w:color w:val="F8F8F2"/>
+          <w:sz w:val="21"/>
+          <w:szCs w:val="21"/>
+          <w:lang w:eastAsia="pt-BR"/>
+        </w:rPr>
+        <w:t>req</w:t>
+      </w:r>
+      <w:proofErr w:type="spellEnd"/>
+      <w:r>
+        <w:rPr>
+          <w:rFonts w:ascii="Consolas" w:eastAsia="Times New Roman" w:hAnsi="Consolas" w:cs="Times New Roman"/>
+          <w:color w:val="F8F8F2"/>
+          <w:sz w:val="21"/>
+          <w:szCs w:val="21"/>
+          <w:lang w:eastAsia="pt-BR"/>
+        </w:rPr>
+        <w:t>).</w:t>
+      </w:r>
+      <w:proofErr w:type="spellStart"/>
+      <w:r>
+        <w:rPr>
+          <w:rFonts w:ascii="Consolas" w:eastAsia="Times New Roman" w:hAnsi="Consolas" w:cs="Times New Roman"/>
+          <w:color w:val="A6E22E"/>
+          <w:sz w:val="21"/>
+          <w:szCs w:val="21"/>
+          <w:lang w:eastAsia="pt-BR"/>
+        </w:rPr>
+        <w:t>then</w:t>
+      </w:r>
+      <w:proofErr w:type="spellEnd"/>
+      <w:r>
+        <w:rPr>
+          <w:rFonts w:ascii="Consolas" w:eastAsia="Times New Roman" w:hAnsi="Consolas" w:cs="Times New Roman"/>
+          <w:color w:val="F8F8F2"/>
+          <w:sz w:val="21"/>
+          <w:szCs w:val="21"/>
+          <w:lang w:eastAsia="pt-BR"/>
+        </w:rPr>
+        <w:t>(</w:t>
+      </w:r>
+      <w:r>
+        <w:rPr>
+          <w:rFonts w:ascii="Consolas" w:eastAsia="Times New Roman" w:hAnsi="Consolas" w:cs="Times New Roman"/>
+          <w:i/>
+          <w:iCs/>
+          <w:color w:val="FD971F"/>
+          <w:sz w:val="21"/>
+          <w:szCs w:val="21"/>
+          <w:lang w:eastAsia="pt-BR"/>
+        </w:rPr>
+        <w:t>res</w:t>
+      </w:r>
+      <w:r>
+        <w:rPr>
+          <w:rFonts w:ascii="Consolas" w:eastAsia="Times New Roman" w:hAnsi="Consolas" w:cs="Times New Roman"/>
+          <w:i/>
+          <w:iCs/>
+          <w:color w:val="66D9EF"/>
+          <w:sz w:val="21"/>
+          <w:szCs w:val="21"/>
+          <w:lang w:eastAsia="pt-BR"/>
+        </w:rPr>
+        <w:t>=&gt;</w:t>
+      </w:r>
+      <w:r>
+        <w:rPr>
+          <w:rFonts w:ascii="Consolas" w:eastAsia="Times New Roman" w:hAnsi="Consolas" w:cs="Times New Roman"/>
+          <w:color w:val="F8F8F2"/>
+          <w:sz w:val="21"/>
+          <w:szCs w:val="21"/>
+          <w:lang w:eastAsia="pt-BR"/>
+        </w:rPr>
+        <w:t>{</w:t>
+      </w:r>
+    </w:p>
+    <w:p>
+      <w:pPr>
+        <w:pStyle w:val="PargrafodaLista"/>
+        <w:numPr>
+          <w:ilvl w:val="0"/>
+          <w:numId w:val="8"/>
+        </w:numPr>
+        <w:shd w:val="clear" w:color="auto" w:fill="272822"/>
+        <w:spacing w:after="0" w:line="285" w:lineRule="atLeast"/>
+        <w:rPr>
+          <w:rFonts w:ascii="Consolas" w:eastAsia="Times New Roman" w:hAnsi="Consolas" w:cs="Times New Roman"/>
+          <w:color w:val="F8F8F2"/>
+          <w:sz w:val="21"/>
+          <w:szCs w:val="21"/>
+          <w:lang w:eastAsia="pt-BR"/>
+        </w:rPr>
+      </w:pPr>
+      <w:r>
+        <w:rPr>
+          <w:rFonts w:ascii="Consolas" w:eastAsia="Times New Roman" w:hAnsi="Consolas" w:cs="Times New Roman"/>
+          <w:color w:val="F8F8F2"/>
+          <w:sz w:val="21"/>
+          <w:szCs w:val="21"/>
+          <w:lang w:eastAsia="pt-BR"/>
+        </w:rPr>
+        <w:t>                console.</w:t>
+      </w:r>
+      <w:r>
+        <w:rPr>
+          <w:rFonts w:ascii="Consolas" w:eastAsia="Times New Roman" w:hAnsi="Consolas" w:cs="Times New Roman"/>
+          <w:color w:val="A6E22E"/>
+          <w:sz w:val="21"/>
+          <w:szCs w:val="21"/>
+          <w:lang w:eastAsia="pt-BR"/>
+        </w:rPr>
+        <w:t>log</w:t>
+      </w:r>
+      <w:r>
+        <w:rPr>
+          <w:rFonts w:ascii="Consolas" w:eastAsia="Times New Roman" w:hAnsi="Consolas" w:cs="Times New Roman"/>
+          <w:color w:val="F8F8F2"/>
+          <w:sz w:val="21"/>
+          <w:szCs w:val="21"/>
+          <w:lang w:eastAsia="pt-BR"/>
+        </w:rPr>
+        <w:t>(</w:t>
+      </w:r>
+      <w:proofErr w:type="spellStart"/>
+      <w:r>
+        <w:rPr>
+          <w:rFonts w:ascii="Consolas" w:eastAsia="Times New Roman" w:hAnsi="Consolas" w:cs="Times New Roman"/>
+          <w:i/>
+          <w:iCs/>
+          <w:color w:val="FD971F"/>
+          <w:sz w:val="21"/>
+          <w:szCs w:val="21"/>
+          <w:lang w:eastAsia="pt-BR"/>
+        </w:rPr>
+        <w:t>res</w:t>
+      </w:r>
+      <w:r>
+        <w:rPr>
+          <w:rFonts w:ascii="Consolas" w:eastAsia="Times New Roman" w:hAnsi="Consolas" w:cs="Times New Roman"/>
+          <w:color w:val="F8F8F2"/>
+          <w:sz w:val="21"/>
+          <w:szCs w:val="21"/>
+          <w:lang w:eastAsia="pt-BR"/>
+        </w:rPr>
+        <w:t>.data</w:t>
+      </w:r>
+      <w:proofErr w:type="spellEnd"/>
+      <w:r>
+        <w:rPr>
+          <w:rFonts w:ascii="Consolas" w:eastAsia="Times New Roman" w:hAnsi="Consolas" w:cs="Times New Roman"/>
+          <w:color w:val="F8F8F2"/>
+          <w:sz w:val="21"/>
+          <w:szCs w:val="21"/>
+          <w:lang w:eastAsia="pt-BR"/>
+        </w:rPr>
+        <w:t>);</w:t>
+      </w:r>
+    </w:p>
+    <w:p>
+      <w:pPr>
+        <w:pStyle w:val="PargrafodaLista"/>
+        <w:numPr>
+          <w:ilvl w:val="0"/>
+          <w:numId w:val="8"/>
+        </w:numPr>
+        <w:shd w:val="clear" w:color="auto" w:fill="272822"/>
+        <w:spacing w:after="0" w:line="285" w:lineRule="atLeast"/>
+        <w:rPr>
+          <w:rFonts w:ascii="Consolas" w:eastAsia="Times New Roman" w:hAnsi="Consolas" w:cs="Times New Roman"/>
+          <w:color w:val="F8F8F2"/>
+          <w:sz w:val="21"/>
+          <w:szCs w:val="21"/>
+          <w:lang w:eastAsia="pt-BR"/>
+        </w:rPr>
+      </w:pPr>
+      <w:r>
+        <w:rPr>
+          <w:rFonts w:ascii="Consolas" w:eastAsia="Times New Roman" w:hAnsi="Consolas" w:cs="Times New Roman"/>
+          <w:color w:val="F8F8F2"/>
+          <w:sz w:val="21"/>
+          <w:szCs w:val="21"/>
+          <w:lang w:eastAsia="pt-BR"/>
+        </w:rPr>
+        <w:t>            }</w:t>
+      </w:r>
+      <w:proofErr w:type="gramStart"/>
+      <w:r>
+        <w:rPr>
+          <w:rFonts w:ascii="Consolas" w:eastAsia="Times New Roman" w:hAnsi="Consolas" w:cs="Times New Roman"/>
+          <w:color w:val="F8F8F2"/>
+          <w:sz w:val="21"/>
+          <w:szCs w:val="21"/>
+          <w:lang w:eastAsia="pt-BR"/>
+        </w:rPr>
+        <w:t>).</w:t>
+      </w:r>
+      <w:r>
+        <w:rPr>
+          <w:rFonts w:ascii="Consolas" w:eastAsia="Times New Roman" w:hAnsi="Consolas" w:cs="Times New Roman"/>
+          <w:color w:val="A6E22E"/>
+          <w:sz w:val="21"/>
+          <w:szCs w:val="21"/>
+          <w:lang w:eastAsia="pt-BR"/>
+        </w:rPr>
+        <w:t>catch</w:t>
+      </w:r>
+      <w:proofErr w:type="gramEnd"/>
+      <w:r>
+        <w:rPr>
+          <w:rFonts w:ascii="Consolas" w:eastAsia="Times New Roman" w:hAnsi="Consolas" w:cs="Times New Roman"/>
+          <w:color w:val="F8F8F2"/>
+          <w:sz w:val="21"/>
+          <w:szCs w:val="21"/>
+          <w:lang w:eastAsia="pt-BR"/>
+        </w:rPr>
+        <w:t>(</w:t>
+      </w:r>
+      <w:proofErr w:type="spellStart"/>
+      <w:r>
+        <w:rPr>
+          <w:rFonts w:ascii="Consolas" w:eastAsia="Times New Roman" w:hAnsi="Consolas" w:cs="Times New Roman"/>
+          <w:i/>
+          <w:iCs/>
+          <w:color w:val="FD971F"/>
+          <w:sz w:val="21"/>
+          <w:szCs w:val="21"/>
+          <w:lang w:eastAsia="pt-BR"/>
+        </w:rPr>
+        <w:t>error</w:t>
+      </w:r>
+      <w:proofErr w:type="spellEnd"/>
+      <w:r>
+        <w:rPr>
+          <w:rFonts w:ascii="Consolas" w:eastAsia="Times New Roman" w:hAnsi="Consolas" w:cs="Times New Roman"/>
+          <w:i/>
+          <w:iCs/>
+          <w:color w:val="66D9EF"/>
+          <w:sz w:val="21"/>
+          <w:szCs w:val="21"/>
+          <w:lang w:eastAsia="pt-BR"/>
+        </w:rPr>
+        <w:t>=&gt;</w:t>
+      </w:r>
+      <w:r>
+        <w:rPr>
+          <w:rFonts w:ascii="Consolas" w:eastAsia="Times New Roman" w:hAnsi="Consolas" w:cs="Times New Roman"/>
+          <w:color w:val="F8F8F2"/>
+          <w:sz w:val="21"/>
+          <w:szCs w:val="21"/>
+          <w:lang w:eastAsia="pt-BR"/>
+        </w:rPr>
+        <w:t>{</w:t>
+      </w:r>
+    </w:p>
+    <w:p>
+      <w:pPr>
+        <w:pStyle w:val="PargrafodaLista"/>
+        <w:numPr>
+          <w:ilvl w:val="0"/>
+          <w:numId w:val="8"/>
+        </w:numPr>
+        <w:shd w:val="clear" w:color="auto" w:fill="272822"/>
+        <w:spacing w:after="0" w:line="285" w:lineRule="atLeast"/>
+        <w:rPr>
+          <w:rFonts w:ascii="Consolas" w:eastAsia="Times New Roman" w:hAnsi="Consolas" w:cs="Times New Roman"/>
+          <w:color w:val="F8F8F2"/>
+          <w:sz w:val="21"/>
+          <w:szCs w:val="21"/>
+          <w:lang w:eastAsia="pt-BR"/>
+        </w:rPr>
+      </w:pPr>
+      <w:r>
+        <w:rPr>
+          <w:rFonts w:ascii="Consolas" w:eastAsia="Times New Roman" w:hAnsi="Consolas" w:cs="Times New Roman"/>
+          <w:color w:val="F8F8F2"/>
+          <w:sz w:val="21"/>
+          <w:szCs w:val="21"/>
+          <w:lang w:eastAsia="pt-BR"/>
+        </w:rPr>
+        <w:t>                console.</w:t>
+      </w:r>
+      <w:r>
+        <w:rPr>
+          <w:rFonts w:ascii="Consolas" w:eastAsia="Times New Roman" w:hAnsi="Consolas" w:cs="Times New Roman"/>
+          <w:color w:val="A6E22E"/>
+          <w:sz w:val="21"/>
+          <w:szCs w:val="21"/>
+          <w:lang w:eastAsia="pt-BR"/>
+        </w:rPr>
+        <w:t>log</w:t>
+      </w:r>
+      <w:r>
+        <w:rPr>
+          <w:rFonts w:ascii="Consolas" w:eastAsia="Times New Roman" w:hAnsi="Consolas" w:cs="Times New Roman"/>
+          <w:color w:val="F8F8F2"/>
+          <w:sz w:val="21"/>
+          <w:szCs w:val="21"/>
+          <w:lang w:eastAsia="pt-BR"/>
+        </w:rPr>
+        <w:t>(</w:t>
+      </w:r>
+      <w:proofErr w:type="spellStart"/>
+      <w:r>
+        <w:rPr>
+          <w:rFonts w:ascii="Consolas" w:eastAsia="Times New Roman" w:hAnsi="Consolas" w:cs="Times New Roman"/>
+          <w:i/>
+          <w:iCs/>
+          <w:color w:val="FD971F"/>
+          <w:sz w:val="21"/>
+          <w:szCs w:val="21"/>
+          <w:lang w:eastAsia="pt-BR"/>
+        </w:rPr>
+        <w:t>error</w:t>
+      </w:r>
+      <w:proofErr w:type="spellEnd"/>
+      <w:r>
+        <w:rPr>
+          <w:rFonts w:ascii="Consolas" w:eastAsia="Times New Roman" w:hAnsi="Consolas" w:cs="Times New Roman"/>
+          <w:color w:val="F8F8F2"/>
+          <w:sz w:val="21"/>
+          <w:szCs w:val="21"/>
+          <w:lang w:eastAsia="pt-BR"/>
+        </w:rPr>
+        <w:t>);</w:t>
+      </w:r>
+    </w:p>
+    <w:p>
+      <w:pPr>
+        <w:pStyle w:val="PargrafodaLista"/>
+        <w:numPr>
+          <w:ilvl w:val="0"/>
+          <w:numId w:val="8"/>
+        </w:numPr>
+        <w:shd w:val="clear" w:color="auto" w:fill="272822"/>
+        <w:spacing w:after="0" w:line="285" w:lineRule="atLeast"/>
+        <w:rPr>
+          <w:rFonts w:ascii="Consolas" w:eastAsia="Times New Roman" w:hAnsi="Consolas" w:cs="Times New Roman"/>
+          <w:color w:val="F8F8F2"/>
+          <w:sz w:val="21"/>
+          <w:szCs w:val="21"/>
+          <w:lang w:eastAsia="pt-BR"/>
+        </w:rPr>
+      </w:pPr>
+      <w:r>
+        <w:rPr>
+          <w:rFonts w:ascii="Consolas" w:eastAsia="Times New Roman" w:hAnsi="Consolas" w:cs="Times New Roman"/>
+          <w:color w:val="F8F8F2"/>
+          <w:sz w:val="21"/>
+          <w:szCs w:val="21"/>
+          <w:lang w:eastAsia="pt-BR"/>
+        </w:rPr>
+        <w:t>            });</w:t>
+      </w:r>
+    </w:p>
+    <w:p>
+      <w:pPr>
+        <w:pStyle w:val="PargrafodaLista"/>
+        <w:numPr>
+          <w:ilvl w:val="0"/>
+          <w:numId w:val="8"/>
+        </w:numPr>
+        <w:shd w:val="clear" w:color="auto" w:fill="272822"/>
+        <w:spacing w:after="0" w:line="285" w:lineRule="atLeast"/>
+        <w:rPr>
+          <w:rFonts w:ascii="Consolas" w:eastAsia="Times New Roman" w:hAnsi="Consolas" w:cs="Times New Roman"/>
+          <w:color w:val="F8F8F2"/>
+          <w:sz w:val="21"/>
+          <w:szCs w:val="21"/>
+          <w:lang w:eastAsia="pt-BR"/>
+        </w:rPr>
+      </w:pPr>
+    </w:p>
+    <w:p>
+      <w:pPr>
+        <w:pStyle w:val="PargrafodaLista"/>
+        <w:numPr>
+          <w:ilvl w:val="0"/>
+          <w:numId w:val="8"/>
+        </w:numPr>
+        <w:shd w:val="clear" w:color="auto" w:fill="272822"/>
+        <w:spacing w:after="0" w:line="285" w:lineRule="atLeast"/>
+        <w:rPr>
+          <w:rFonts w:ascii="Consolas" w:eastAsia="Times New Roman" w:hAnsi="Consolas" w:cs="Times New Roman"/>
+          <w:color w:val="F8F8F2"/>
+          <w:sz w:val="21"/>
+          <w:szCs w:val="21"/>
+          <w:lang w:eastAsia="pt-BR"/>
+        </w:rPr>
+      </w:pPr>
+      <w:r>
+        <w:rPr>
+          <w:rFonts w:ascii="Consolas" w:eastAsia="Times New Roman" w:hAnsi="Consolas" w:cs="Times New Roman"/>
+          <w:color w:val="F8F8F2"/>
+          <w:sz w:val="21"/>
+          <w:szCs w:val="21"/>
+          <w:lang w:eastAsia="pt-BR"/>
+        </w:rPr>
+        <w:t>        }</w:t>
+      </w:r>
+    </w:p>
+    <w:p>
+      <w:pPr>
+        <w:pStyle w:val="PargrafodaLista"/>
+        <w:ind w:left="947"/>
+        <w:jc w:val="both"/>
+        <w:rPr>
+          <w:sz w:val="24"/>
+          <w:szCs w:val="24"/>
+        </w:rPr>
+      </w:pPr>
+    </w:p>
+    <w:p>
+      <w:pPr>
+        <w:pStyle w:val="PargrafodaLista"/>
+        <w:numPr>
+          <w:ilvl w:val="0"/>
+          <w:numId w:val="8"/>
+        </w:numPr>
+        <w:jc w:val="both"/>
+        <w:rPr>
+          <w:sz w:val="24"/>
+          <w:szCs w:val="24"/>
+        </w:rPr>
+      </w:pPr>
+      <w:r>
+        <w:rPr>
+          <w:sz w:val="24"/>
+          <w:szCs w:val="24"/>
+        </w:rPr>
+        <w:t xml:space="preserve">Vamos inserir no link de deleção do card o método </w:t>
+      </w:r>
+      <w:proofErr w:type="spellStart"/>
+      <w:r>
+        <w:rPr>
+          <w:sz w:val="24"/>
+          <w:szCs w:val="24"/>
+        </w:rPr>
+        <w:t>userDelete</w:t>
+      </w:r>
+      <w:proofErr w:type="spellEnd"/>
+      <w:r>
+        <w:rPr>
+          <w:sz w:val="24"/>
+          <w:szCs w:val="24"/>
+        </w:rPr>
+        <w:t xml:space="preserve"> para efetivar a exclusão do usuário</w:t>
+      </w:r>
+    </w:p>
+    <w:p>
+      <w:pPr>
+        <w:pStyle w:val="PargrafodaLista"/>
+        <w:numPr>
+          <w:ilvl w:val="0"/>
+          <w:numId w:val="8"/>
+        </w:numPr>
+        <w:shd w:val="clear" w:color="auto" w:fill="272822"/>
+        <w:spacing w:after="0" w:line="285" w:lineRule="atLeast"/>
+        <w:rPr>
+          <w:rFonts w:ascii="Consolas" w:eastAsia="Times New Roman" w:hAnsi="Consolas" w:cs="Times New Roman"/>
+          <w:color w:val="F8F8F2"/>
+          <w:sz w:val="21"/>
+          <w:szCs w:val="21"/>
+          <w:lang w:eastAsia="pt-BR"/>
+        </w:rPr>
+      </w:pPr>
+      <w:r>
+        <w:rPr>
+          <w:rFonts w:ascii="Consolas" w:eastAsia="Times New Roman" w:hAnsi="Consolas" w:cs="Times New Roman"/>
+          <w:color w:val="F8F8F2"/>
+          <w:sz w:val="21"/>
+          <w:szCs w:val="21"/>
+          <w:lang w:eastAsia="pt-BR"/>
+        </w:rPr>
+        <w:t> &lt;</w:t>
+      </w:r>
+      <w:proofErr w:type="spellStart"/>
+      <w:r>
+        <w:rPr>
+          <w:rFonts w:ascii="Consolas" w:eastAsia="Times New Roman" w:hAnsi="Consolas" w:cs="Times New Roman"/>
+          <w:color w:val="F92672"/>
+          <w:sz w:val="21"/>
+          <w:szCs w:val="21"/>
+          <w:lang w:eastAsia="pt-BR"/>
+        </w:rPr>
+        <w:t>footer</w:t>
+      </w:r>
+      <w:proofErr w:type="spellEnd"/>
+      <w:r>
+        <w:rPr>
+          <w:rFonts w:ascii="Consolas" w:eastAsia="Times New Roman" w:hAnsi="Consolas" w:cs="Times New Roman"/>
+          <w:color w:val="F8F8F2"/>
+          <w:sz w:val="21"/>
+          <w:szCs w:val="21"/>
+          <w:lang w:eastAsia="pt-BR"/>
+        </w:rPr>
+        <w:t xml:space="preserve"> </w:t>
+      </w:r>
+      <w:proofErr w:type="spellStart"/>
+      <w:r>
+        <w:rPr>
+          <w:rFonts w:ascii="Consolas" w:eastAsia="Times New Roman" w:hAnsi="Consolas" w:cs="Times New Roman"/>
+          <w:color w:val="A6E22E"/>
+          <w:sz w:val="21"/>
+          <w:szCs w:val="21"/>
+          <w:lang w:eastAsia="pt-BR"/>
+        </w:rPr>
+        <w:t>class</w:t>
+      </w:r>
+      <w:proofErr w:type="spellEnd"/>
+      <w:r>
+        <w:rPr>
+          <w:rFonts w:ascii="Consolas" w:eastAsia="Times New Roman" w:hAnsi="Consolas" w:cs="Times New Roman"/>
+          <w:color w:val="F8F8F2"/>
+          <w:sz w:val="21"/>
+          <w:szCs w:val="21"/>
+          <w:lang w:eastAsia="pt-BR"/>
+        </w:rPr>
+        <w:t>=</w:t>
+      </w:r>
+      <w:r>
+        <w:rPr>
+          <w:rFonts w:ascii="Consolas" w:eastAsia="Times New Roman" w:hAnsi="Consolas" w:cs="Times New Roman"/>
+          <w:color w:val="E6DB74"/>
+          <w:sz w:val="21"/>
+          <w:szCs w:val="21"/>
+          <w:lang w:eastAsia="pt-BR"/>
+        </w:rPr>
+        <w:t>"card-</w:t>
+      </w:r>
+      <w:proofErr w:type="spellStart"/>
+      <w:r>
+        <w:rPr>
+          <w:rFonts w:ascii="Consolas" w:eastAsia="Times New Roman" w:hAnsi="Consolas" w:cs="Times New Roman"/>
+          <w:color w:val="E6DB74"/>
+          <w:sz w:val="21"/>
+          <w:szCs w:val="21"/>
+          <w:lang w:eastAsia="pt-BR"/>
+        </w:rPr>
+        <w:t>footer</w:t>
+      </w:r>
+      <w:proofErr w:type="spellEnd"/>
+      <w:r>
+        <w:rPr>
+          <w:rFonts w:ascii="Consolas" w:eastAsia="Times New Roman" w:hAnsi="Consolas" w:cs="Times New Roman"/>
+          <w:color w:val="E6DB74"/>
+          <w:sz w:val="21"/>
+          <w:szCs w:val="21"/>
+          <w:lang w:eastAsia="pt-BR"/>
+        </w:rPr>
+        <w:t>"</w:t>
+      </w:r>
+      <w:r>
+        <w:rPr>
+          <w:rFonts w:ascii="Consolas" w:eastAsia="Times New Roman" w:hAnsi="Consolas" w:cs="Times New Roman"/>
+          <w:color w:val="F8F8F2"/>
+          <w:sz w:val="21"/>
+          <w:szCs w:val="21"/>
+          <w:lang w:eastAsia="pt-BR"/>
+        </w:rPr>
+        <w:t>&gt;</w:t>
+      </w:r>
+    </w:p>
+    <w:p>
+      <w:pPr>
+        <w:pStyle w:val="PargrafodaLista"/>
+        <w:numPr>
+          <w:ilvl w:val="0"/>
+          <w:numId w:val="8"/>
+        </w:numPr>
+        <w:shd w:val="clear" w:color="auto" w:fill="272822"/>
+        <w:spacing w:after="0" w:line="285" w:lineRule="atLeast"/>
+        <w:rPr>
+          <w:rFonts w:ascii="Consolas" w:eastAsia="Times New Roman" w:hAnsi="Consolas" w:cs="Times New Roman"/>
+          <w:color w:val="F8F8F2"/>
+          <w:sz w:val="21"/>
+          <w:szCs w:val="21"/>
+          <w:lang w:eastAsia="pt-BR"/>
+        </w:rPr>
+      </w:pPr>
+      <w:r>
+        <w:rPr>
+          <w:rFonts w:ascii="Consolas" w:eastAsia="Times New Roman" w:hAnsi="Consolas" w:cs="Times New Roman"/>
+          <w:color w:val="F8F8F2"/>
+          <w:sz w:val="21"/>
+          <w:szCs w:val="21"/>
+          <w:lang w:eastAsia="pt-BR"/>
+        </w:rPr>
+        <w:t>                        &lt;</w:t>
+      </w:r>
+      <w:r>
+        <w:rPr>
+          <w:rFonts w:ascii="Consolas" w:eastAsia="Times New Roman" w:hAnsi="Consolas" w:cs="Times New Roman"/>
+          <w:color w:val="F92672"/>
+          <w:sz w:val="21"/>
+          <w:szCs w:val="21"/>
+          <w:lang w:eastAsia="pt-BR"/>
+        </w:rPr>
+        <w:t>a</w:t>
+      </w:r>
+      <w:r>
+        <w:rPr>
+          <w:rFonts w:ascii="Consolas" w:eastAsia="Times New Roman" w:hAnsi="Consolas" w:cs="Times New Roman"/>
+          <w:color w:val="F8F8F2"/>
+          <w:sz w:val="21"/>
+          <w:szCs w:val="21"/>
+          <w:lang w:eastAsia="pt-BR"/>
+        </w:rPr>
+        <w:t xml:space="preserve"> </w:t>
+      </w:r>
+      <w:proofErr w:type="spellStart"/>
+      <w:r>
+        <w:rPr>
+          <w:rFonts w:ascii="Consolas" w:eastAsia="Times New Roman" w:hAnsi="Consolas" w:cs="Times New Roman"/>
+          <w:color w:val="A6E22E"/>
+          <w:sz w:val="21"/>
+          <w:szCs w:val="21"/>
+          <w:lang w:eastAsia="pt-BR"/>
+        </w:rPr>
+        <w:t>href</w:t>
+      </w:r>
+      <w:proofErr w:type="spellEnd"/>
+      <w:r>
+        <w:rPr>
+          <w:rFonts w:ascii="Consolas" w:eastAsia="Times New Roman" w:hAnsi="Consolas" w:cs="Times New Roman"/>
+          <w:color w:val="F8F8F2"/>
+          <w:sz w:val="21"/>
+          <w:szCs w:val="21"/>
+          <w:lang w:eastAsia="pt-BR"/>
+        </w:rPr>
+        <w:t>=</w:t>
+      </w:r>
+      <w:r>
+        <w:rPr>
+          <w:rFonts w:ascii="Consolas" w:eastAsia="Times New Roman" w:hAnsi="Consolas" w:cs="Times New Roman"/>
+          <w:color w:val="E6DB74"/>
+          <w:sz w:val="21"/>
+          <w:szCs w:val="21"/>
+          <w:lang w:eastAsia="pt-BR"/>
+        </w:rPr>
+        <w:t>"#"</w:t>
+      </w:r>
+      <w:r>
+        <w:rPr>
+          <w:rFonts w:ascii="Consolas" w:eastAsia="Times New Roman" w:hAnsi="Consolas" w:cs="Times New Roman"/>
+          <w:color w:val="F8F8F2"/>
+          <w:sz w:val="21"/>
+          <w:szCs w:val="21"/>
+          <w:lang w:eastAsia="pt-BR"/>
+        </w:rPr>
+        <w:t xml:space="preserve"> </w:t>
+      </w:r>
+      <w:proofErr w:type="spellStart"/>
+      <w:r>
+        <w:rPr>
+          <w:rFonts w:ascii="Consolas" w:eastAsia="Times New Roman" w:hAnsi="Consolas" w:cs="Times New Roman"/>
+          <w:color w:val="A6E22E"/>
+          <w:sz w:val="21"/>
+          <w:szCs w:val="21"/>
+          <w:lang w:eastAsia="pt-BR"/>
+        </w:rPr>
+        <w:t>class</w:t>
+      </w:r>
+      <w:proofErr w:type="spellEnd"/>
+      <w:r>
+        <w:rPr>
+          <w:rFonts w:ascii="Consolas" w:eastAsia="Times New Roman" w:hAnsi="Consolas" w:cs="Times New Roman"/>
+          <w:color w:val="F8F8F2"/>
+          <w:sz w:val="21"/>
+          <w:szCs w:val="21"/>
+          <w:lang w:eastAsia="pt-BR"/>
+        </w:rPr>
+        <w:t>=</w:t>
+      </w:r>
+      <w:r>
+        <w:rPr>
+          <w:rFonts w:ascii="Consolas" w:eastAsia="Times New Roman" w:hAnsi="Consolas" w:cs="Times New Roman"/>
+          <w:color w:val="E6DB74"/>
+          <w:sz w:val="21"/>
+          <w:szCs w:val="21"/>
+          <w:lang w:eastAsia="pt-BR"/>
+        </w:rPr>
+        <w:t>"card-</w:t>
+      </w:r>
+      <w:proofErr w:type="spellStart"/>
+      <w:r>
+        <w:rPr>
+          <w:rFonts w:ascii="Consolas" w:eastAsia="Times New Roman" w:hAnsi="Consolas" w:cs="Times New Roman"/>
+          <w:color w:val="E6DB74"/>
+          <w:sz w:val="21"/>
+          <w:szCs w:val="21"/>
+          <w:lang w:eastAsia="pt-BR"/>
+        </w:rPr>
+        <w:t>footer</w:t>
+      </w:r>
+      <w:proofErr w:type="spellEnd"/>
+      <w:r>
+        <w:rPr>
+          <w:rFonts w:ascii="Consolas" w:eastAsia="Times New Roman" w:hAnsi="Consolas" w:cs="Times New Roman"/>
+          <w:color w:val="E6DB74"/>
+          <w:sz w:val="21"/>
+          <w:szCs w:val="21"/>
+          <w:lang w:eastAsia="pt-BR"/>
+        </w:rPr>
+        <w:t>-item"</w:t>
+      </w:r>
+      <w:r>
+        <w:rPr>
+          <w:rFonts w:ascii="Consolas" w:eastAsia="Times New Roman" w:hAnsi="Consolas" w:cs="Times New Roman"/>
+          <w:color w:val="F8F8F2"/>
+          <w:sz w:val="21"/>
+          <w:szCs w:val="21"/>
+          <w:lang w:eastAsia="pt-BR"/>
+        </w:rPr>
+        <w:t xml:space="preserve"> @</w:t>
+      </w:r>
+      <w:r>
+        <w:rPr>
+          <w:rFonts w:ascii="Consolas" w:eastAsia="Times New Roman" w:hAnsi="Consolas" w:cs="Times New Roman"/>
+          <w:color w:val="A6E22E"/>
+          <w:sz w:val="21"/>
+          <w:szCs w:val="21"/>
+          <w:lang w:eastAsia="pt-BR"/>
+        </w:rPr>
+        <w:t>click</w:t>
+      </w:r>
+      <w:r>
+        <w:rPr>
+          <w:rFonts w:ascii="Consolas" w:eastAsia="Times New Roman" w:hAnsi="Consolas" w:cs="Times New Roman"/>
+          <w:color w:val="F8F8F2"/>
+          <w:sz w:val="21"/>
+          <w:szCs w:val="21"/>
+          <w:lang w:eastAsia="pt-BR"/>
+        </w:rPr>
+        <w:t>="</w:t>
+      </w:r>
+      <w:r>
+        <w:rPr>
+          <w:rFonts w:ascii="Consolas" w:eastAsia="Times New Roman" w:hAnsi="Consolas" w:cs="Times New Roman"/>
+          <w:color w:val="A6E22E"/>
+          <w:sz w:val="21"/>
+          <w:szCs w:val="21"/>
+          <w:lang w:eastAsia="pt-BR"/>
+        </w:rPr>
+        <w:t>hideModal</w:t>
+      </w:r>
+      <w:r>
+        <w:rPr>
+          <w:rFonts w:ascii="Consolas" w:eastAsia="Times New Roman" w:hAnsi="Consolas" w:cs="Times New Roman"/>
+          <w:color w:val="F8F8F2"/>
+          <w:sz w:val="21"/>
+          <w:szCs w:val="21"/>
+          <w:lang w:eastAsia="pt-BR"/>
+        </w:rPr>
+        <w:t>()"&gt;Cancelar&lt;/</w:t>
+      </w:r>
+      <w:r>
+        <w:rPr>
+          <w:rFonts w:ascii="Consolas" w:eastAsia="Times New Roman" w:hAnsi="Consolas" w:cs="Times New Roman"/>
+          <w:color w:val="F92672"/>
+          <w:sz w:val="21"/>
+          <w:szCs w:val="21"/>
+          <w:lang w:eastAsia="pt-BR"/>
+        </w:rPr>
+        <w:t>a</w:t>
+      </w:r>
+      <w:r>
+        <w:rPr>
+          <w:rFonts w:ascii="Consolas" w:eastAsia="Times New Roman" w:hAnsi="Consolas" w:cs="Times New Roman"/>
+          <w:color w:val="F8F8F2"/>
+          <w:sz w:val="21"/>
+          <w:szCs w:val="21"/>
+          <w:lang w:eastAsia="pt-BR"/>
+        </w:rPr>
+        <w:t>&gt;</w:t>
+      </w:r>
+    </w:p>
+    <w:p>
+      <w:pPr>
+        <w:pStyle w:val="PargrafodaLista"/>
+        <w:numPr>
+          <w:ilvl w:val="0"/>
+          <w:numId w:val="8"/>
+        </w:numPr>
+        <w:shd w:val="clear" w:color="auto" w:fill="272822"/>
+        <w:spacing w:after="0" w:line="285" w:lineRule="atLeast"/>
+        <w:rPr>
+          <w:rFonts w:ascii="Consolas" w:eastAsia="Times New Roman" w:hAnsi="Consolas" w:cs="Times New Roman"/>
+          <w:color w:val="F8F8F2"/>
+          <w:sz w:val="21"/>
+          <w:szCs w:val="21"/>
+          <w:lang w:eastAsia="pt-BR"/>
+        </w:rPr>
+      </w:pPr>
+      <w:r>
+        <w:rPr>
+          <w:rFonts w:ascii="Consolas" w:eastAsia="Times New Roman" w:hAnsi="Consolas" w:cs="Times New Roman"/>
+          <w:color w:val="F8F8F2"/>
+          <w:sz w:val="21"/>
+          <w:szCs w:val="21"/>
+          <w:lang w:eastAsia="pt-BR"/>
+        </w:rPr>
+        <w:lastRenderedPageBreak/>
+        <w:t>                        &lt;</w:t>
+      </w:r>
+      <w:r>
+        <w:rPr>
+          <w:rFonts w:ascii="Consolas" w:eastAsia="Times New Roman" w:hAnsi="Consolas" w:cs="Times New Roman"/>
+          <w:color w:val="F92672"/>
+          <w:sz w:val="21"/>
+          <w:szCs w:val="21"/>
+          <w:lang w:eastAsia="pt-BR"/>
+        </w:rPr>
+        <w:t>a</w:t>
+      </w:r>
+      <w:r>
+        <w:rPr>
+          <w:rFonts w:ascii="Consolas" w:eastAsia="Times New Roman" w:hAnsi="Consolas" w:cs="Times New Roman"/>
+          <w:color w:val="F8F8F2"/>
+          <w:sz w:val="21"/>
+          <w:szCs w:val="21"/>
+          <w:lang w:eastAsia="pt-BR"/>
+        </w:rPr>
+        <w:t xml:space="preserve"> </w:t>
+      </w:r>
+      <w:proofErr w:type="spellStart"/>
+      <w:r>
+        <w:rPr>
+          <w:rFonts w:ascii="Consolas" w:eastAsia="Times New Roman" w:hAnsi="Consolas" w:cs="Times New Roman"/>
+          <w:color w:val="A6E22E"/>
+          <w:sz w:val="21"/>
+          <w:szCs w:val="21"/>
+          <w:lang w:eastAsia="pt-BR"/>
+        </w:rPr>
+        <w:t>href</w:t>
+      </w:r>
+      <w:proofErr w:type="spellEnd"/>
+      <w:r>
+        <w:rPr>
+          <w:rFonts w:ascii="Consolas" w:eastAsia="Times New Roman" w:hAnsi="Consolas" w:cs="Times New Roman"/>
+          <w:color w:val="F8F8F2"/>
+          <w:sz w:val="21"/>
+          <w:szCs w:val="21"/>
+          <w:lang w:eastAsia="pt-BR"/>
+        </w:rPr>
+        <w:t>=</w:t>
+      </w:r>
+      <w:r>
+        <w:rPr>
+          <w:rFonts w:ascii="Consolas" w:eastAsia="Times New Roman" w:hAnsi="Consolas" w:cs="Times New Roman"/>
+          <w:color w:val="E6DB74"/>
+          <w:sz w:val="21"/>
+          <w:szCs w:val="21"/>
+          <w:lang w:eastAsia="pt-BR"/>
+        </w:rPr>
+        <w:t>"#"</w:t>
+      </w:r>
+      <w:r>
+        <w:rPr>
+          <w:rFonts w:ascii="Consolas" w:eastAsia="Times New Roman" w:hAnsi="Consolas" w:cs="Times New Roman"/>
+          <w:color w:val="F8F8F2"/>
+          <w:sz w:val="21"/>
+          <w:szCs w:val="21"/>
+          <w:lang w:eastAsia="pt-BR"/>
+        </w:rPr>
+        <w:t xml:space="preserve"> </w:t>
+      </w:r>
+      <w:proofErr w:type="spellStart"/>
+      <w:r>
+        <w:rPr>
+          <w:rFonts w:ascii="Consolas" w:eastAsia="Times New Roman" w:hAnsi="Consolas" w:cs="Times New Roman"/>
+          <w:color w:val="A6E22E"/>
+          <w:sz w:val="21"/>
+          <w:szCs w:val="21"/>
+          <w:lang w:eastAsia="pt-BR"/>
+        </w:rPr>
+        <w:t>class</w:t>
+      </w:r>
+      <w:proofErr w:type="spellEnd"/>
+      <w:r>
+        <w:rPr>
+          <w:rFonts w:ascii="Consolas" w:eastAsia="Times New Roman" w:hAnsi="Consolas" w:cs="Times New Roman"/>
+          <w:color w:val="F8F8F2"/>
+          <w:sz w:val="21"/>
+          <w:szCs w:val="21"/>
+          <w:lang w:eastAsia="pt-BR"/>
+        </w:rPr>
+        <w:t>=</w:t>
+      </w:r>
+      <w:r>
+        <w:rPr>
+          <w:rFonts w:ascii="Consolas" w:eastAsia="Times New Roman" w:hAnsi="Consolas" w:cs="Times New Roman"/>
+          <w:color w:val="E6DB74"/>
+          <w:sz w:val="21"/>
+          <w:szCs w:val="21"/>
+          <w:lang w:eastAsia="pt-BR"/>
+        </w:rPr>
+        <w:t>"card-</w:t>
+      </w:r>
+      <w:proofErr w:type="spellStart"/>
+      <w:r>
+        <w:rPr>
+          <w:rFonts w:ascii="Consolas" w:eastAsia="Times New Roman" w:hAnsi="Consolas" w:cs="Times New Roman"/>
+          <w:color w:val="E6DB74"/>
+          <w:sz w:val="21"/>
+          <w:szCs w:val="21"/>
+          <w:lang w:eastAsia="pt-BR"/>
+        </w:rPr>
+        <w:t>footer</w:t>
+      </w:r>
+      <w:proofErr w:type="spellEnd"/>
+      <w:r>
+        <w:rPr>
+          <w:rFonts w:ascii="Consolas" w:eastAsia="Times New Roman" w:hAnsi="Consolas" w:cs="Times New Roman"/>
+          <w:color w:val="E6DB74"/>
+          <w:sz w:val="21"/>
+          <w:szCs w:val="21"/>
+          <w:lang w:eastAsia="pt-BR"/>
+        </w:rPr>
+        <w:t>-item"</w:t>
+      </w:r>
+      <w:r>
+        <w:rPr>
+          <w:rFonts w:ascii="Consolas" w:eastAsia="Times New Roman" w:hAnsi="Consolas" w:cs="Times New Roman"/>
+          <w:color w:val="F8F8F2"/>
+          <w:sz w:val="21"/>
+          <w:szCs w:val="21"/>
+          <w:lang w:eastAsia="pt-BR"/>
+        </w:rPr>
+        <w:t xml:space="preserve"> @</w:t>
+      </w:r>
+      <w:r>
+        <w:rPr>
+          <w:rFonts w:ascii="Consolas" w:eastAsia="Times New Roman" w:hAnsi="Consolas" w:cs="Times New Roman"/>
+          <w:color w:val="A6E22E"/>
+          <w:sz w:val="21"/>
+          <w:szCs w:val="21"/>
+          <w:lang w:eastAsia="pt-BR"/>
+        </w:rPr>
+        <w:t>click</w:t>
+      </w:r>
+      <w:r>
+        <w:rPr>
+          <w:rFonts w:ascii="Consolas" w:eastAsia="Times New Roman" w:hAnsi="Consolas" w:cs="Times New Roman"/>
+          <w:color w:val="F8F8F2"/>
+          <w:sz w:val="21"/>
+          <w:szCs w:val="21"/>
+          <w:lang w:eastAsia="pt-BR"/>
+        </w:rPr>
+        <w:t>="</w:t>
+      </w:r>
+      <w:proofErr w:type="gramStart"/>
+      <w:r>
+        <w:rPr>
+          <w:rFonts w:ascii="Consolas" w:eastAsia="Times New Roman" w:hAnsi="Consolas" w:cs="Times New Roman"/>
+          <w:color w:val="A6E22E"/>
+          <w:sz w:val="21"/>
+          <w:szCs w:val="21"/>
+          <w:lang w:eastAsia="pt-BR"/>
+        </w:rPr>
+        <w:t>userDelete</w:t>
+      </w:r>
+      <w:r>
+        <w:rPr>
+          <w:rFonts w:ascii="Consolas" w:eastAsia="Times New Roman" w:hAnsi="Consolas" w:cs="Times New Roman"/>
+          <w:color w:val="F8F8F2"/>
+          <w:sz w:val="21"/>
+          <w:szCs w:val="21"/>
+          <w:lang w:eastAsia="pt-BR"/>
+        </w:rPr>
+        <w:t>(</w:t>
+      </w:r>
+      <w:proofErr w:type="gramEnd"/>
+      <w:r>
+        <w:rPr>
+          <w:rFonts w:ascii="Consolas" w:eastAsia="Times New Roman" w:hAnsi="Consolas" w:cs="Times New Roman"/>
+          <w:color w:val="F8F8F2"/>
+          <w:sz w:val="21"/>
+          <w:szCs w:val="21"/>
+          <w:lang w:eastAsia="pt-BR"/>
+        </w:rPr>
+        <w:t>)"&gt;Sim quero apagar este Usuário.&lt;/</w:t>
+      </w:r>
+      <w:r>
+        <w:rPr>
+          <w:rFonts w:ascii="Consolas" w:eastAsia="Times New Roman" w:hAnsi="Consolas" w:cs="Times New Roman"/>
+          <w:color w:val="F92672"/>
+          <w:sz w:val="21"/>
+          <w:szCs w:val="21"/>
+          <w:lang w:eastAsia="pt-BR"/>
+        </w:rPr>
+        <w:t>a</w:t>
+      </w:r>
+      <w:r>
+        <w:rPr>
+          <w:rFonts w:ascii="Consolas" w:eastAsia="Times New Roman" w:hAnsi="Consolas" w:cs="Times New Roman"/>
+          <w:color w:val="F8F8F2"/>
+          <w:sz w:val="21"/>
+          <w:szCs w:val="21"/>
+          <w:lang w:eastAsia="pt-BR"/>
+        </w:rPr>
+        <w:t>&gt;</w:t>
+      </w:r>
+    </w:p>
+    <w:p>
+      <w:pPr>
+        <w:pStyle w:val="PargrafodaLista"/>
+        <w:numPr>
+          <w:ilvl w:val="0"/>
+          <w:numId w:val="8"/>
+        </w:numPr>
+        <w:shd w:val="clear" w:color="auto" w:fill="272822"/>
+        <w:spacing w:after="0" w:line="285" w:lineRule="atLeast"/>
+        <w:rPr>
+          <w:rFonts w:ascii="Consolas" w:eastAsia="Times New Roman" w:hAnsi="Consolas" w:cs="Times New Roman"/>
+          <w:color w:val="F8F8F2"/>
+          <w:sz w:val="21"/>
+          <w:szCs w:val="21"/>
+          <w:lang w:eastAsia="pt-BR"/>
+        </w:rPr>
+      </w:pPr>
+      <w:r>
+        <w:rPr>
+          <w:rFonts w:ascii="Consolas" w:eastAsia="Times New Roman" w:hAnsi="Consolas" w:cs="Times New Roman"/>
+          <w:color w:val="F8F8F2"/>
+          <w:sz w:val="21"/>
+          <w:szCs w:val="21"/>
+          <w:lang w:eastAsia="pt-BR"/>
+        </w:rPr>
+        <w:t>                    &lt;/</w:t>
+      </w:r>
+      <w:proofErr w:type="spellStart"/>
+      <w:r>
+        <w:rPr>
+          <w:rFonts w:ascii="Consolas" w:eastAsia="Times New Roman" w:hAnsi="Consolas" w:cs="Times New Roman"/>
+          <w:color w:val="F92672"/>
+          <w:sz w:val="21"/>
+          <w:szCs w:val="21"/>
+          <w:lang w:eastAsia="pt-BR"/>
+        </w:rPr>
+        <w:t>footer</w:t>
+      </w:r>
+      <w:proofErr w:type="spellEnd"/>
+      <w:r>
+        <w:rPr>
+          <w:rFonts w:ascii="Consolas" w:eastAsia="Times New Roman" w:hAnsi="Consolas" w:cs="Times New Roman"/>
+          <w:color w:val="F8F8F2"/>
+          <w:sz w:val="21"/>
+          <w:szCs w:val="21"/>
+          <w:lang w:eastAsia="pt-BR"/>
+        </w:rPr>
+        <w:t>&gt;</w:t>
       </w:r>
     </w:p>
     <w:p>

</xml_diff>